<commit_message>
initial SARIMA forecasting implemented
</commit_message>
<xml_diff>
--- a/Sustainable Computing Report Tianwei Lu.docx
+++ b/Sustainable Computing Report Tianwei Lu.docx
@@ -11,106 +11,764 @@
       </w:r>
     </w:p>
     <w:p>
-      <w:r>
-        <w:t>Tianwei Lu</w:t>
-      </w:r>
-    </w:p>
-    <w:p>
-      <w:pPr>
-        <w:pStyle w:val="Heading1"/>
-      </w:pPr>
-      <w:r>
+      <w:pPr>
+        <w:spacing w:line="276" w:lineRule="auto"/>
+        <w:rPr>
+          <w:rFonts w:eastAsia="DengXian" w:cs="Times New Roman"/>
+          <w:b/>
+          <w:bCs/>
+        </w:rPr>
+      </w:pPr>
+      <w:r>
+        <w:rPr>
+          <w:rFonts w:eastAsia="DengXian" w:cs="Times New Roman"/>
+          <w:b/>
+          <w:bCs/>
+        </w:rPr>
+        <w:t xml:space="preserve">Tianwei Lu </w:t>
+      </w:r>
+    </w:p>
+    <w:p>
+      <w:pPr>
+        <w:spacing w:line="276" w:lineRule="auto"/>
+        <w:rPr>
+          <w:rFonts w:eastAsia="DengXian" w:cs="Times New Roman"/>
+        </w:rPr>
+      </w:pPr>
+      <w:r>
+        <w:rPr>
+          <w:rFonts w:eastAsia="DengXian" w:cs="Times New Roman"/>
+        </w:rPr>
+        <w:t>Tianwei.lu@seh.ox.ac.uk</w:t>
+      </w:r>
+    </w:p>
+    <w:p>
+      <w:pPr>
+        <w:spacing w:line="276" w:lineRule="auto"/>
+        <w:outlineLvl w:val="0"/>
+        <w:rPr>
+          <w:rFonts w:eastAsia="DengXian" w:cs="Times New Roman"/>
+          <w:b/>
+          <w:bCs/>
+          <w:sz w:val="40"/>
+          <w:szCs w:val="40"/>
+        </w:rPr>
+      </w:pPr>
+      <w:r>
+        <w:rPr>
+          <w:rFonts w:eastAsia="DengXian" w:cs="Times New Roman"/>
+          <w:b/>
+          <w:bCs/>
+          <w:sz w:val="40"/>
+          <w:szCs w:val="40"/>
+        </w:rPr>
         <w:t>Abstract</w:t>
       </w:r>
     </w:p>
     <w:p>
-      <w:r>
-        <w:t>This report introduces two methods for carbon intensity forecasting</w:t>
-      </w:r>
-      <w:r>
-        <w:t xml:space="preserve"> for time periods of one month and one hour. Their accuracies and runtimes are compared. After these explorations, 3 different system performance optimization techniques are implemented to see the code speed up. Using a function to monitor the energy consumption and carbon emissions of the CI forecasting function. The carbon emissions of the whole project </w:t>
-      </w:r>
-      <w:r>
-        <w:t>code are</w:t>
-      </w:r>
-      <w:r>
-        <w:t xml:space="preserve"> evaluated, the impact of the optimization is explored, finally case studies using three different locations and three different times are done.</w:t>
-      </w:r>
-    </w:p>
-    <w:p>
-      <w:pPr>
-        <w:pStyle w:val="Heading1"/>
-      </w:pPr>
-      <w:r>
+      <w:pPr>
+        <w:spacing w:line="276" w:lineRule="auto"/>
+        <w:rPr>
+          <w:rFonts w:eastAsia="DengXian" w:cs="Times New Roman"/>
+        </w:rPr>
+      </w:pPr>
+      <w:r>
+        <w:rPr>
+          <w:rFonts w:eastAsia="DengXian" w:cs="Times New Roman"/>
+        </w:rPr>
+        <w:t>This report introduces two methods for carbon intensity forecasting for time periods of one month and one hour. Their accuracies and runtimes are compared. After these explorations, 3 different system performance optimization techniques are implemented to see the code speed up. Using a function to monitor the energy consumption and carbon emissions of the CI forecasting function. The carbon emissions of the whole project code are evaluated, the impact of the optimization is explored, finally case studies using three different locations and three different times are done.</w:t>
+      </w:r>
+    </w:p>
+    <w:p>
+      <w:pPr>
+        <w:numPr>
+          <w:ilvl w:val="0"/>
+          <w:numId w:val="1"/>
+        </w:numPr>
+        <w:spacing w:line="276" w:lineRule="auto"/>
+        <w:outlineLvl w:val="0"/>
+        <w:rPr>
+          <w:rFonts w:eastAsia="DengXian" w:cs="Times New Roman"/>
+          <w:b/>
+          <w:bCs/>
+          <w:sz w:val="40"/>
+          <w:szCs w:val="40"/>
+        </w:rPr>
+      </w:pPr>
+      <w:r>
+        <w:rPr>
+          <w:rFonts w:eastAsia="DengXian" w:cs="Times New Roman"/>
+          <w:b/>
+          <w:bCs/>
+          <w:sz w:val="40"/>
+          <w:szCs w:val="40"/>
+        </w:rPr>
         <w:t>Methodology</w:t>
       </w:r>
     </w:p>
     <w:p>
-      <w:r>
-        <w:t xml:space="preserve">Two methods are proposed, one </w:t>
-      </w:r>
-      <w:r>
-        <w:t>using Fourier transform and potentially polynomial regression and the other using classic ML technique of using lags as parameters to XGBoost algorithm.</w:t>
-      </w:r>
-    </w:p>
-    <w:p>
-      <w:r>
+      <w:pPr>
+        <w:spacing w:line="276" w:lineRule="auto"/>
+        <w:rPr>
+          <w:rFonts w:eastAsia="DengXian" w:cs="Times New Roman"/>
+        </w:rPr>
+      </w:pPr>
+      <w:r>
+        <w:rPr>
+          <w:rFonts w:eastAsia="DengXian" w:cs="Times New Roman"/>
+        </w:rPr>
+        <w:t>Two methods are proposed, one using ARIMA model and the other using machine learning model LSTM, their accuracy is benchmarked using mean squared error for the test dataset of 2024 to 2025.</w:t>
+      </w:r>
+    </w:p>
+    <w:p>
+      <w:pPr>
+        <w:spacing w:line="276" w:lineRule="auto"/>
+        <w:rPr>
+          <w:rFonts w:eastAsia="DengXian" w:cs="Times New Roman"/>
+        </w:rPr>
+      </w:pPr>
+      <w:r>
+        <w:rPr>
+          <w:rFonts w:eastAsia="DengXian" w:cs="Times New Roman"/>
+        </w:rPr>
         <w:t>The system performance optimization techniques proposed are:</w:t>
       </w:r>
     </w:p>
     <w:p>
-      <w:r>
-        <w:t>Operating on segments of data</w:t>
-      </w:r>
-    </w:p>
-    <w:p>
-      <w:r>
+      <w:pPr>
+        <w:spacing w:line="276" w:lineRule="auto"/>
+        <w:rPr>
+          <w:rFonts w:eastAsia="DengXian" w:cs="Times New Roman"/>
+        </w:rPr>
+      </w:pPr>
+      <w:r>
+        <w:rPr>
+          <w:rFonts w:eastAsia="DengXian" w:cs="Times New Roman"/>
+        </w:rPr>
+        <w:t>Operating on segments of data, so starting at 2014 for both methods.</w:t>
+      </w:r>
+    </w:p>
+    <w:p>
+      <w:pPr>
+        <w:spacing w:line="276" w:lineRule="auto"/>
+        <w:rPr>
+          <w:rFonts w:eastAsia="DengXian" w:cs="Times New Roman"/>
+        </w:rPr>
+      </w:pPr>
+      <w:r>
+        <w:rPr>
+          <w:rFonts w:eastAsia="DengXian" w:cs="Times New Roman"/>
+        </w:rPr>
         <w:t>Sorting data</w:t>
       </w:r>
     </w:p>
     <w:p>
-      <w:r>
+      <w:pPr>
+        <w:spacing w:line="276" w:lineRule="auto"/>
+        <w:rPr>
+          <w:rFonts w:eastAsia="DengXian" w:cs="Times New Roman"/>
+        </w:rPr>
+      </w:pPr>
+      <w:r>
+        <w:rPr>
+          <w:rFonts w:eastAsia="DengXian" w:cs="Times New Roman"/>
+        </w:rPr>
         <w:t>Improve bottlenecks</w:t>
       </w:r>
     </w:p>
     <w:p>
       <w:pPr>
-        <w:pStyle w:val="Heading2"/>
-      </w:pPr>
-      <w:r>
-        <w:t>Procedure</w:t>
-      </w:r>
-    </w:p>
-    <w:p>
-      <w:pPr>
-        <w:pStyle w:val="Heading2"/>
-      </w:pPr>
-      <w:r>
+        <w:spacing w:line="276" w:lineRule="auto"/>
+        <w:rPr>
+          <w:rFonts w:eastAsia="DengXian" w:cs="Times New Roman"/>
+        </w:rPr>
+      </w:pPr>
+      <w:r>
+        <w:rPr>
+          <w:rFonts w:eastAsia="DengXian" w:cs="Times New Roman"/>
+        </w:rPr>
+        <w:t>The LibreHardwareMonitor toolset is used for power measurement.</w:t>
+      </w:r>
+    </w:p>
+    <w:p>
+      <w:pPr>
+        <w:spacing w:line="276" w:lineRule="auto"/>
+        <w:rPr>
+          <w:rFonts w:eastAsia="DengXian" w:cs="Times New Roman"/>
+        </w:rPr>
+      </w:pPr>
+      <w:r>
+        <w:rPr>
+          <w:rFonts w:eastAsia="DengXian" w:cs="Times New Roman"/>
+        </w:rPr>
+        <w:t>Carbon intensity (CI) data set is taken from the national energy system operator CI API.</w:t>
+      </w:r>
+    </w:p>
+    <w:p>
+      <w:pPr>
+        <w:numPr>
+          <w:ilvl w:val="1"/>
+          <w:numId w:val="2"/>
+        </w:numPr>
+        <w:spacing w:line="276" w:lineRule="auto"/>
+        <w:outlineLvl w:val="1"/>
+        <w:rPr>
+          <w:rFonts w:eastAsia="DengXian" w:cs="Times New Roman"/>
+          <w:b/>
+          <w:bCs/>
+          <w:sz w:val="32"/>
+          <w:szCs w:val="32"/>
+        </w:rPr>
+      </w:pPr>
+      <w:r>
+        <w:rPr>
+          <w:rFonts w:eastAsia="DengXian" w:cs="Times New Roman"/>
+          <w:b/>
+          <w:bCs/>
+          <w:sz w:val="32"/>
+          <w:szCs w:val="32"/>
+        </w:rPr>
+        <w:t xml:space="preserve"> Procedure</w:t>
+      </w:r>
+    </w:p>
+    <w:p>
+      <w:pPr>
+        <w:spacing w:line="276" w:lineRule="auto"/>
+        <w:rPr>
+          <w:rFonts w:eastAsia="DengXian" w:cs="Times New Roman"/>
+          <w:b/>
+          <w:bCs/>
+        </w:rPr>
+      </w:pPr>
+      <w:r>
+        <w:rPr>
+          <w:rFonts w:eastAsia="DengXian" w:cs="Times New Roman"/>
+          <w:b/>
+          <w:bCs/>
+        </w:rPr>
+        <w:t>Setup</w:t>
+      </w:r>
+    </w:p>
+    <w:p>
+      <w:pPr>
+        <w:spacing w:line="276" w:lineRule="auto"/>
+        <w:rPr>
+          <w:rFonts w:eastAsia="DengXian" w:cs="Times New Roman"/>
+        </w:rPr>
+      </w:pPr>
+      <w:r>
+        <w:rPr>
+          <w:rFonts w:eastAsia="DengXian" w:cs="Times New Roman"/>
+        </w:rPr>
+        <w:t>Visual studio code is used with copilot activated for the workplace</w:t>
+      </w:r>
+    </w:p>
+    <w:p>
+      <w:pPr>
+        <w:spacing w:line="276" w:lineRule="auto"/>
+        <w:rPr>
+          <w:rFonts w:eastAsia="DengXian" w:cs="Times New Roman"/>
+        </w:rPr>
+      </w:pPr>
+      <w:r>
+        <w:rPr>
+          <w:rFonts w:eastAsia="DengXian" w:cs="Times New Roman"/>
+        </w:rPr>
+        <w:t>The CI dataset from canvas is downloaded</w:t>
+      </w:r>
+    </w:p>
+    <w:p>
+      <w:pPr>
+        <w:spacing w:line="276" w:lineRule="auto"/>
+        <w:rPr>
+          <w:rFonts w:eastAsia="DengXian" w:cs="Times New Roman"/>
+        </w:rPr>
+      </w:pPr>
+      <w:r>
+        <w:rPr>
+          <w:rFonts w:eastAsia="DengXian" w:cs="Times New Roman"/>
+          <w:i/>
+          <w:iCs/>
+        </w:rPr>
+        <w:t xml:space="preserve">LibreHardwareMonitor </w:t>
+      </w:r>
+      <w:r>
+        <w:rPr>
+          <w:rFonts w:eastAsia="DengXian" w:cs="Times New Roman"/>
+        </w:rPr>
+        <w:t xml:space="preserve">directory is cloned into the project directory and a script </w:t>
+      </w:r>
+      <w:r>
+        <w:rPr>
+          <w:rFonts w:eastAsia="DengXian" w:cs="Times New Roman"/>
+          <w:i/>
+          <w:iCs/>
+        </w:rPr>
+        <w:t>power_monitor.py</w:t>
+      </w:r>
+      <w:r>
+        <w:rPr>
+          <w:rFonts w:eastAsia="DengXian" w:cs="Times New Roman"/>
+        </w:rPr>
+        <w:t xml:space="preserve"> is created to bypass the 1 second lower limit for logging interval, this is tested and power outputs are logical and logged at 100 Ms intervals. This will be implemented as a function to be called alongside the main scripts.</w:t>
+      </w:r>
+    </w:p>
+    <w:p>
+      <w:pPr>
+        <w:spacing w:line="276" w:lineRule="auto"/>
+        <w:rPr>
+          <w:rFonts w:eastAsia="DengXian" w:cs="Times New Roman"/>
+          <w:b/>
+          <w:bCs/>
+        </w:rPr>
+      </w:pPr>
+      <w:r>
+        <w:rPr>
+          <w:rFonts w:eastAsia="DengXian" w:cs="Times New Roman"/>
+          <w:b/>
+          <w:bCs/>
+        </w:rPr>
+        <w:t>Visualisations and initial processing</w:t>
+      </w:r>
+    </w:p>
+    <w:p>
+      <w:pPr>
+        <w:spacing w:line="276" w:lineRule="auto"/>
+        <w:rPr>
+          <w:rFonts w:eastAsia="DengXian" w:cs="Times New Roman"/>
+        </w:rPr>
+      </w:pPr>
+      <w:r>
+        <w:rPr>
+          <w:rFonts w:eastAsia="DengXian" w:cs="Times New Roman"/>
+        </w:rPr>
+        <w:t xml:space="preserve">Some visualisations are conducted and fitting a linear and an exponential decay curve are conducted, which indicate poor results, expected as the visualisations indicate non-linearities </w:t>
+      </w:r>
+      <w:r>
+        <w:rPr>
+          <w:rFonts w:eastAsia="DengXian" w:cs="Times New Roman"/>
+        </w:rPr>
+        <w:lastRenderedPageBreak/>
+        <w:t>in the dataset. (I have used copilot here to check some syntaxes and used its autofill functions).</w:t>
+      </w:r>
+    </w:p>
+    <w:p>
+      <w:pPr>
+        <w:spacing w:line="276" w:lineRule="auto"/>
+        <w:rPr>
+          <w:rFonts w:eastAsia="DengXian" w:cs="Times New Roman"/>
+        </w:rPr>
+      </w:pPr>
+      <w:r>
+        <w:rPr>
+          <w:rFonts w:eastAsia="DengXian" w:cs="Times New Roman"/>
+        </w:rPr>
+        <w:t>It can be observed that the variance does not increase over time, hence no need for a log transformation.</w:t>
+      </w:r>
+    </w:p>
+    <w:p>
+      <w:pPr>
+        <w:spacing w:line="276" w:lineRule="auto"/>
+        <w:rPr>
+          <w:rFonts w:eastAsia="DengXian" w:cs="Times New Roman"/>
+          <w:b/>
+          <w:bCs/>
+        </w:rPr>
+      </w:pPr>
+      <w:r>
+        <w:rPr>
+          <w:rFonts w:eastAsia="DengXian" w:cs="Times New Roman"/>
+          <w:b/>
+          <w:bCs/>
+        </w:rPr>
+        <w:t>Monthly SARIMA model</w:t>
+      </w:r>
+    </w:p>
+    <w:p>
+      <w:pPr>
+        <w:spacing w:line="276" w:lineRule="auto"/>
+        <w:rPr>
+          <w:rFonts w:eastAsia="DengXian" w:cs="Times New Roman"/>
+        </w:rPr>
+      </w:pPr>
+      <w:r>
+        <w:rPr>
+          <w:rFonts w:eastAsia="DengXian" w:cs="Times New Roman"/>
+        </w:rPr>
+        <w:t>Starting with an ADF test to find the differencing order d for time series data.</w:t>
+      </w:r>
+    </w:p>
+    <w:p>
+      <w:pPr>
+        <w:spacing w:line="276" w:lineRule="auto"/>
+        <w:rPr>
+          <w:rFonts w:eastAsia="DengXian" w:cs="Times New Roman"/>
+        </w:rPr>
+      </w:pPr>
+      <w:r>
+        <w:rPr>
+          <w:rFonts w:eastAsia="DengXian" w:cs="Times New Roman"/>
+        </w:rPr>
+        <w:t>[</w:t>
+      </w:r>
+      <w:proofErr w:type="spellStart"/>
+      <w:r>
+        <w:rPr>
+          <w:rFonts w:eastAsia="DengXian" w:cs="Times New Roman"/>
+        </w:rPr>
+        <w:t>todo</w:t>
+      </w:r>
+      <w:proofErr w:type="spellEnd"/>
+      <w:r>
+        <w:rPr>
+          <w:rFonts w:eastAsia="DengXian" w:cs="Times New Roman"/>
+        </w:rPr>
+        <w:t>] explain the ADF test logic and significance of d</w:t>
+      </w:r>
+    </w:p>
+    <w:p>
+      <w:pPr>
+        <w:spacing w:line="276" w:lineRule="auto"/>
+        <w:rPr>
+          <w:rFonts w:eastAsia="DengXian" w:cs="Times New Roman"/>
+        </w:rPr>
+      </w:pPr>
+      <w:r>
+        <w:rPr>
+          <w:rFonts w:eastAsia="DengXian" w:cs="Times New Roman"/>
+        </w:rPr>
+        <w:t>Where we find d = 1</w:t>
+      </w:r>
+    </w:p>
+    <w:p>
+      <w:pPr>
+        <w:spacing w:line="276" w:lineRule="auto"/>
+        <w:rPr>
+          <w:rFonts w:eastAsia="DengXian" w:cs="Times New Roman"/>
+        </w:rPr>
+      </w:pPr>
+      <w:r>
+        <w:rPr>
+          <w:rFonts w:eastAsia="DengXian" w:cs="Times New Roman"/>
+        </w:rPr>
+        <w:t xml:space="preserve">Then we can expect a seasonality of 6, corresponding to half a year. </w:t>
+      </w:r>
+    </w:p>
+    <w:p>
+      <w:pPr>
+        <w:spacing w:line="276" w:lineRule="auto"/>
+        <w:rPr>
+          <w:rFonts w:eastAsia="DengXian" w:cs="Times New Roman"/>
+        </w:rPr>
+      </w:pPr>
+      <w:r>
+        <w:rPr>
+          <w:rFonts w:eastAsia="DengXian" w:cs="Times New Roman"/>
+        </w:rPr>
+        <w:t>From that, seeing from the clear sinusoidal shape of the graph, we can see D = 1</w:t>
+      </w:r>
+    </w:p>
+    <w:p>
+      <w:pPr>
+        <w:spacing w:line="276" w:lineRule="auto"/>
+        <w:rPr>
+          <w:rFonts w:eastAsia="DengXian" w:cs="Times New Roman"/>
+        </w:rPr>
+      </w:pPr>
+      <w:r>
+        <w:rPr>
+          <w:rFonts w:eastAsia="DengXian" w:cs="Times New Roman"/>
+        </w:rPr>
+        <w:t xml:space="preserve">Using the already stationary series, check its auto-correlation function and partial auto-correlation function </w:t>
+      </w:r>
+    </w:p>
+    <w:p>
+      <w:pPr>
+        <w:numPr>
+          <w:ilvl w:val="1"/>
+          <w:numId w:val="2"/>
+        </w:numPr>
+        <w:spacing w:line="276" w:lineRule="auto"/>
+        <w:outlineLvl w:val="1"/>
+        <w:rPr>
+          <w:rFonts w:eastAsia="DengXian" w:cs="Times New Roman"/>
+          <w:b/>
+          <w:bCs/>
+          <w:sz w:val="32"/>
+          <w:szCs w:val="32"/>
+        </w:rPr>
+      </w:pPr>
+      <w:r>
+        <w:rPr>
+          <w:rFonts w:eastAsia="DengXian" w:cs="Times New Roman"/>
+          <w:b/>
+          <w:bCs/>
+          <w:sz w:val="32"/>
+          <w:szCs w:val="32"/>
+        </w:rPr>
         <w:t>Data sets</w:t>
       </w:r>
     </w:p>
     <w:p>
       <w:pPr>
-        <w:pStyle w:val="Heading1"/>
-      </w:pPr>
-      <w:r>
+        <w:spacing w:line="276" w:lineRule="auto"/>
+        <w:rPr>
+          <w:rFonts w:eastAsia="DengXian" w:cs="Times New Roman"/>
+        </w:rPr>
+      </w:pPr>
+      <w:r>
+        <w:rPr>
+          <w:rFonts w:eastAsia="DengXian" w:cs="Times New Roman"/>
+        </w:rPr>
+        <w:t>The CI dataset for forecasting is one downloaded from canvas</w:t>
+      </w:r>
+    </w:p>
+    <w:p>
+      <w:pPr>
+        <w:numPr>
+          <w:ilvl w:val="0"/>
+          <w:numId w:val="2"/>
+        </w:numPr>
+        <w:spacing w:line="276" w:lineRule="auto"/>
+        <w:outlineLvl w:val="0"/>
+        <w:rPr>
+          <w:rFonts w:eastAsia="DengXian" w:cs="Times New Roman"/>
+          <w:b/>
+          <w:bCs/>
+          <w:sz w:val="40"/>
+          <w:szCs w:val="40"/>
+        </w:rPr>
+      </w:pPr>
+      <w:r>
+        <w:rPr>
+          <w:rFonts w:eastAsia="DengXian" w:cs="Times New Roman"/>
+          <w:b/>
+          <w:bCs/>
+          <w:sz w:val="40"/>
+          <w:szCs w:val="40"/>
+        </w:rPr>
         <w:t>Results and Discussion</w:t>
       </w:r>
     </w:p>
     <w:p>
       <w:pPr>
-        <w:pStyle w:val="Heading1"/>
-      </w:pPr>
-      <w:r>
+        <w:spacing w:line="276" w:lineRule="auto"/>
+        <w:rPr>
+          <w:rFonts w:eastAsia="DengXian" w:cs="Times New Roman"/>
+        </w:rPr>
+      </w:pPr>
+      <w:r>
+        <w:rPr>
+          <w:rFonts w:eastAsia="DengXian" w:cs="Times New Roman"/>
+        </w:rPr>
+        <w:t xml:space="preserve">During the visualisation process, </w:t>
+      </w:r>
+    </w:p>
+    <w:p>
+      <w:pPr>
+        <w:numPr>
+          <w:ilvl w:val="0"/>
+          <w:numId w:val="2"/>
+        </w:numPr>
+        <w:spacing w:line="276" w:lineRule="auto"/>
+        <w:outlineLvl w:val="0"/>
+        <w:rPr>
+          <w:rFonts w:eastAsia="DengXian" w:cs="Times New Roman"/>
+          <w:b/>
+          <w:bCs/>
+          <w:sz w:val="40"/>
+          <w:szCs w:val="40"/>
+        </w:rPr>
+      </w:pPr>
+      <w:r>
+        <w:rPr>
+          <w:rFonts w:eastAsia="DengXian" w:cs="Times New Roman"/>
+          <w:b/>
+          <w:bCs/>
+          <w:sz w:val="40"/>
+          <w:szCs w:val="40"/>
+        </w:rPr>
         <w:t>Conclusions</w:t>
       </w:r>
     </w:p>
     <w:p>
       <w:pPr>
-        <w:pStyle w:val="Heading1"/>
-      </w:pPr>
-      <w:r>
+        <w:numPr>
+          <w:ilvl w:val="0"/>
+          <w:numId w:val="2"/>
+        </w:numPr>
+        <w:spacing w:line="276" w:lineRule="auto"/>
+        <w:outlineLvl w:val="0"/>
+        <w:rPr>
+          <w:rFonts w:eastAsia="DengXian" w:cs="Times New Roman"/>
+          <w:b/>
+          <w:bCs/>
+          <w:sz w:val="40"/>
+          <w:szCs w:val="40"/>
+        </w:rPr>
+      </w:pPr>
+      <w:r>
+        <w:rPr>
+          <w:rFonts w:eastAsia="DengXian" w:cs="Times New Roman"/>
+          <w:b/>
+          <w:bCs/>
+          <w:sz w:val="40"/>
+          <w:szCs w:val="40"/>
+        </w:rPr>
         <w:t>Computer Hardware and Programs</w:t>
+      </w:r>
+    </w:p>
+    <w:p>
+      <w:pPr>
+        <w:spacing w:line="276" w:lineRule="auto"/>
+        <w:rPr>
+          <w:rFonts w:eastAsia="DengXian" w:cs="Times New Roman"/>
+        </w:rPr>
+      </w:pPr>
+      <w:r>
+        <w:rPr>
+          <w:rFonts w:eastAsia="DengXian" w:cs="Times New Roman"/>
+        </w:rPr>
+        <w:t>Processor</w:t>
+      </w:r>
+      <w:r>
+        <w:rPr>
+          <w:rFonts w:eastAsia="DengXian" w:cs="Times New Roman"/>
+        </w:rPr>
+        <w:tab/>
+        <w:t xml:space="preserve">12th Gen Intel(R) </w:t>
+      </w:r>
+      <w:proofErr w:type="gramStart"/>
+      <w:r>
+        <w:rPr>
+          <w:rFonts w:eastAsia="DengXian" w:cs="Times New Roman"/>
+        </w:rPr>
+        <w:t>Core(</w:t>
+      </w:r>
+      <w:proofErr w:type="gramEnd"/>
+      <w:r>
+        <w:rPr>
+          <w:rFonts w:eastAsia="DengXian" w:cs="Times New Roman"/>
+        </w:rPr>
+        <w:t>TM) i5-1235U (1.30 GHz)</w:t>
+      </w:r>
+    </w:p>
+    <w:p>
+      <w:pPr>
+        <w:spacing w:line="276" w:lineRule="auto"/>
+        <w:rPr>
+          <w:rFonts w:eastAsia="DengXian" w:cs="Times New Roman"/>
+        </w:rPr>
+      </w:pPr>
+      <w:r>
+        <w:rPr>
+          <w:rFonts w:eastAsia="DengXian" w:cs="Times New Roman"/>
+        </w:rPr>
+        <w:t>Installed RAM</w:t>
+      </w:r>
+      <w:r>
+        <w:rPr>
+          <w:rFonts w:eastAsia="DengXian" w:cs="Times New Roman"/>
+        </w:rPr>
+        <w:tab/>
+        <w:t>16.0 GB (15.7 GB usable)</w:t>
+      </w:r>
+    </w:p>
+    <w:p>
+      <w:pPr>
+        <w:spacing w:line="276" w:lineRule="auto"/>
+        <w:rPr>
+          <w:rFonts w:eastAsia="DengXian" w:cs="Times New Roman"/>
+        </w:rPr>
+      </w:pPr>
+      <w:r>
+        <w:rPr>
+          <w:rFonts w:eastAsia="DengXian" w:cs="Times New Roman"/>
+        </w:rPr>
+        <w:t>System type</w:t>
+      </w:r>
+      <w:r>
+        <w:rPr>
+          <w:rFonts w:eastAsia="DengXian" w:cs="Times New Roman"/>
+        </w:rPr>
+        <w:tab/>
+        <w:t>64-bit operating system, x64-based processor</w:t>
+      </w:r>
+    </w:p>
+    <w:p>
+      <w:pPr>
+        <w:spacing w:line="276" w:lineRule="auto"/>
+        <w:rPr>
+          <w:rFonts w:eastAsia="DengXian" w:cs="Times New Roman"/>
+        </w:rPr>
+      </w:pPr>
+      <w:r>
+        <w:rPr>
+          <w:rFonts w:eastAsia="DengXian" w:cs="Times New Roman"/>
+        </w:rPr>
+        <w:t>Pen and touch</w:t>
+      </w:r>
+      <w:r>
+        <w:rPr>
+          <w:rFonts w:eastAsia="DengXian" w:cs="Times New Roman"/>
+        </w:rPr>
+        <w:tab/>
+        <w:t>No pen or touch input is available for this display</w:t>
+      </w:r>
+    </w:p>
+    <w:p>
+      <w:pPr>
+        <w:spacing w:line="276" w:lineRule="auto"/>
+        <w:rPr>
+          <w:rFonts w:eastAsia="DengXian" w:cs="Times New Roman"/>
+        </w:rPr>
+      </w:pPr>
+      <w:r>
+        <w:rPr>
+          <w:rFonts w:eastAsia="DengXian" w:cs="Times New Roman"/>
+        </w:rPr>
+        <w:t>IDE: visual studio code unless otherwise specified</w:t>
+      </w:r>
+    </w:p>
+    <w:p>
+      <w:pPr>
+        <w:numPr>
+          <w:ilvl w:val="0"/>
+          <w:numId w:val="2"/>
+        </w:numPr>
+        <w:spacing w:line="276" w:lineRule="auto"/>
+        <w:outlineLvl w:val="0"/>
+        <w:rPr>
+          <w:rFonts w:eastAsia="DengXian" w:cs="Times New Roman"/>
+          <w:b/>
+          <w:bCs/>
+          <w:sz w:val="40"/>
+          <w:szCs w:val="40"/>
+        </w:rPr>
+      </w:pPr>
+      <w:r>
+        <w:rPr>
+          <w:rFonts w:eastAsia="DengXian" w:cs="Times New Roman"/>
+          <w:b/>
+          <w:bCs/>
+          <w:sz w:val="40"/>
+          <w:szCs w:val="40"/>
+        </w:rPr>
+        <w:t>References and acknowledgements</w:t>
+      </w:r>
+    </w:p>
+    <w:p>
+      <w:pPr>
+        <w:spacing w:line="276" w:lineRule="auto"/>
+        <w:rPr>
+          <w:rFonts w:eastAsia="DengXian" w:cs="Times New Roman"/>
+        </w:rPr>
+      </w:pPr>
+      <w:r>
+        <w:rPr>
+          <w:rFonts w:eastAsia="DengXian" w:cs="Times New Roman"/>
+        </w:rPr>
+        <w:t>https://api.carbonintensity.org.uk</w:t>
       </w:r>
     </w:p>
     <w:p/>
@@ -122,6 +780,251 @@
     </w:sectPr>
   </w:body>
 </w:document>
+</file>
+
+<file path=word/numbering.xml><?xml version="1.0" encoding="utf-8"?>
+<w:numbering xmlns:wpc="http://schemas.microsoft.com/office/word/2010/wordprocessingCanvas" xmlns:cx="http://schemas.microsoft.com/office/drawing/2014/chartex" xmlns:cx1="http://schemas.microsoft.com/office/drawing/2015/9/8/chartex" xmlns:cx2="http://schemas.microsoft.com/office/drawing/2015/10/21/chartex" xmlns:cx3="http://schemas.microsoft.com/office/drawing/2016/5/9/chartex" xmlns:cx4="http://schemas.microsoft.com/office/drawing/2016/5/10/chartex" xmlns:cx5="http://schemas.microsoft.com/office/drawing/2016/5/11/chartex" xmlns:cx6="http://schemas.microsoft.com/office/drawing/2016/5/12/chartex" xmlns:cx7="http://schemas.microsoft.com/office/drawing/2016/5/13/chartex" xmlns:cx8="http://schemas.microsoft.com/office/drawing/2016/5/14/chartex" xmlns:mc="http://schemas.openxmlformats.org/markup-compatibility/2006" xmlns:aink="http://schemas.microsoft.com/office/drawing/2016/ink" xmlns:am3d="http://schemas.microsoft.com/office/drawing/2017/model3d" xmlns:o="urn:schemas-microsoft-com:office:office" xmlns:oel="http://schemas.microsoft.com/office/2019/extlst" xmlns:r="http://schemas.openxmlformats.org/officeDocument/2006/relationships" xmlns:m="http://schemas.openxmlformats.org/officeDocument/2006/math" xmlns:v="urn:schemas-microsoft-com:vml" xmlns:wp14="http://schemas.microsoft.com/office/word/2010/wordprocessingDrawing" xmlns:wp="http://schemas.openxmlformats.org/drawingml/2006/wordprocessingDrawing" xmlns:w10="urn:schemas-microsoft-com:office:word" xmlns:w="http://schemas.openxmlformats.org/wordprocessingml/2006/main" xmlns:w14="http://schemas.microsoft.com/office/word/2010/wordml" xmlns:w15="http://schemas.microsoft.com/office/word/2012/wordml" xmlns:w16cex="http://schemas.microsoft.com/office/word/2018/wordml/cex" xmlns:w16cid="http://schemas.microsoft.com/office/word/2016/wordml/cid" xmlns:w16="http://schemas.microsoft.com/office/word/2018/wordml" xmlns:w16du="http://schemas.microsoft.com/office/word/2023/wordml/word16du" xmlns:w16sdtdh="http://schemas.microsoft.com/office/word/2020/wordml/sdtdatahash" xmlns:w16sdtfl="http://schemas.microsoft.com/office/word/2024/wordml/sdtformatlock" xmlns:w16se="http://schemas.microsoft.com/office/word/2015/wordml/symex" xmlns:wpg="http://schemas.microsoft.com/office/word/2010/wordprocessingGroup" xmlns:wpi="http://schemas.microsoft.com/office/word/2010/wordprocessingInk" xmlns:wne="http://schemas.microsoft.com/office/word/2006/wordml" xmlns:wps="http://schemas.microsoft.com/office/word/2010/wordprocessingShape" mc:Ignorable="w14 w15 w16se w16cid w16 w16cex w16sdtdh w16sdtfl w16du wp14">
+  <w:abstractNum w:abstractNumId="0" w15:restartNumberingAfterBreak="0">
+    <w:nsid w:val="46FE36A0"/>
+    <w:multiLevelType w:val="multilevel"/>
+    <w:tmpl w:val="D2F4789A"/>
+    <w:lvl w:ilvl="0">
+      <w:start w:val="1"/>
+      <w:numFmt w:val="decimal"/>
+      <w:lvlText w:val="%1."/>
+      <w:lvlJc w:val="left"/>
+      <w:pPr>
+        <w:ind w:left="480" w:hanging="480"/>
+      </w:pPr>
+    </w:lvl>
+    <w:lvl w:ilvl="1">
+      <w:start w:val="1"/>
+      <w:numFmt w:val="decimal"/>
+      <w:lvlText w:val="%1.%2."/>
+      <w:lvlJc w:val="left"/>
+      <w:pPr>
+        <w:ind w:left="720" w:hanging="720"/>
+      </w:pPr>
+    </w:lvl>
+    <w:lvl w:ilvl="2">
+      <w:start w:val="1"/>
+      <w:numFmt w:val="decimal"/>
+      <w:lvlText w:val="%1.%2.%3."/>
+      <w:lvlJc w:val="left"/>
+      <w:pPr>
+        <w:ind w:left="720" w:hanging="720"/>
+      </w:pPr>
+    </w:lvl>
+    <w:lvl w:ilvl="3">
+      <w:start w:val="1"/>
+      <w:numFmt w:val="decimal"/>
+      <w:lvlText w:val="%1.%2.%3.%4."/>
+      <w:lvlJc w:val="left"/>
+      <w:pPr>
+        <w:ind w:left="1080" w:hanging="1080"/>
+      </w:pPr>
+    </w:lvl>
+    <w:lvl w:ilvl="4">
+      <w:start w:val="1"/>
+      <w:numFmt w:val="decimal"/>
+      <w:lvlText w:val="%1.%2.%3.%4.%5."/>
+      <w:lvlJc w:val="left"/>
+      <w:pPr>
+        <w:ind w:left="1440" w:hanging="1440"/>
+      </w:pPr>
+    </w:lvl>
+    <w:lvl w:ilvl="5">
+      <w:start w:val="1"/>
+      <w:numFmt w:val="decimal"/>
+      <w:lvlText w:val="%1.%2.%3.%4.%5.%6."/>
+      <w:lvlJc w:val="left"/>
+      <w:pPr>
+        <w:ind w:left="1440" w:hanging="1440"/>
+      </w:pPr>
+    </w:lvl>
+    <w:lvl w:ilvl="6">
+      <w:start w:val="1"/>
+      <w:numFmt w:val="decimal"/>
+      <w:lvlText w:val="%1.%2.%3.%4.%5.%6.%7."/>
+      <w:lvlJc w:val="left"/>
+      <w:pPr>
+        <w:ind w:left="1800" w:hanging="1800"/>
+      </w:pPr>
+    </w:lvl>
+    <w:lvl w:ilvl="7">
+      <w:start w:val="1"/>
+      <w:numFmt w:val="decimal"/>
+      <w:lvlText w:val="%1.%2.%3.%4.%5.%6.%7.%8."/>
+      <w:lvlJc w:val="left"/>
+      <w:pPr>
+        <w:ind w:left="2160" w:hanging="2160"/>
+      </w:pPr>
+    </w:lvl>
+    <w:lvl w:ilvl="8">
+      <w:start w:val="1"/>
+      <w:numFmt w:val="decimal"/>
+      <w:lvlText w:val="%1.%2.%3.%4.%5.%6.%7.%8.%9."/>
+      <w:lvlJc w:val="left"/>
+      <w:pPr>
+        <w:ind w:left="2160" w:hanging="2160"/>
+      </w:pPr>
+    </w:lvl>
+  </w:abstractNum>
+  <w:abstractNum w:abstractNumId="1" w15:restartNumberingAfterBreak="0">
+    <w:nsid w:val="5B9414AB"/>
+    <w:multiLevelType w:val="multilevel"/>
+    <w:tmpl w:val="41D059CA"/>
+    <w:lvl w:ilvl="0">
+      <w:start w:val="1"/>
+      <w:numFmt w:val="decimal"/>
+      <w:lvlText w:val="%1."/>
+      <w:lvlJc w:val="left"/>
+      <w:pPr>
+        <w:ind w:left="360" w:hanging="360"/>
+      </w:pPr>
+    </w:lvl>
+    <w:lvl w:ilvl="1">
+      <w:start w:val="2"/>
+      <w:numFmt w:val="decimal"/>
+      <w:isLgl/>
+      <w:lvlText w:val="%1.%2."/>
+      <w:lvlJc w:val="left"/>
+      <w:pPr>
+        <w:ind w:left="720" w:hanging="720"/>
+      </w:pPr>
+    </w:lvl>
+    <w:lvl w:ilvl="2">
+      <w:start w:val="1"/>
+      <w:numFmt w:val="decimal"/>
+      <w:isLgl/>
+      <w:lvlText w:val="%1.%2.%3."/>
+      <w:lvlJc w:val="left"/>
+      <w:pPr>
+        <w:ind w:left="720" w:hanging="720"/>
+      </w:pPr>
+    </w:lvl>
+    <w:lvl w:ilvl="3">
+      <w:start w:val="1"/>
+      <w:numFmt w:val="decimal"/>
+      <w:isLgl/>
+      <w:lvlText w:val="%1.%2.%3.%4."/>
+      <w:lvlJc w:val="left"/>
+      <w:pPr>
+        <w:ind w:left="1080" w:hanging="1080"/>
+      </w:pPr>
+    </w:lvl>
+    <w:lvl w:ilvl="4">
+      <w:start w:val="1"/>
+      <w:numFmt w:val="decimal"/>
+      <w:isLgl/>
+      <w:lvlText w:val="%1.%2.%3.%4.%5."/>
+      <w:lvlJc w:val="left"/>
+      <w:pPr>
+        <w:ind w:left="1440" w:hanging="1440"/>
+      </w:pPr>
+    </w:lvl>
+    <w:lvl w:ilvl="5">
+      <w:start w:val="1"/>
+      <w:numFmt w:val="decimal"/>
+      <w:isLgl/>
+      <w:lvlText w:val="%1.%2.%3.%4.%5.%6."/>
+      <w:lvlJc w:val="left"/>
+      <w:pPr>
+        <w:ind w:left="1440" w:hanging="1440"/>
+      </w:pPr>
+    </w:lvl>
+    <w:lvl w:ilvl="6">
+      <w:start w:val="1"/>
+      <w:numFmt w:val="decimal"/>
+      <w:isLgl/>
+      <w:lvlText w:val="%1.%2.%3.%4.%5.%6.%7."/>
+      <w:lvlJc w:val="left"/>
+      <w:pPr>
+        <w:ind w:left="1800" w:hanging="1800"/>
+      </w:pPr>
+    </w:lvl>
+    <w:lvl w:ilvl="7">
+      <w:start w:val="1"/>
+      <w:numFmt w:val="decimal"/>
+      <w:isLgl/>
+      <w:lvlText w:val="%1.%2.%3.%4.%5.%6.%7.%8."/>
+      <w:lvlJc w:val="left"/>
+      <w:pPr>
+        <w:ind w:left="2160" w:hanging="2160"/>
+      </w:pPr>
+    </w:lvl>
+    <w:lvl w:ilvl="8">
+      <w:start w:val="1"/>
+      <w:numFmt w:val="decimal"/>
+      <w:isLgl/>
+      <w:lvlText w:val="%1.%2.%3.%4.%5.%6.%7.%8.%9."/>
+      <w:lvlJc w:val="left"/>
+      <w:pPr>
+        <w:ind w:left="2160" w:hanging="2160"/>
+      </w:pPr>
+    </w:lvl>
+  </w:abstractNum>
+  <w:num w:numId="1" w16cid:durableId="467355719">
+    <w:abstractNumId w:val="1"/>
+    <w:lvlOverride w:ilvl="0">
+      <w:startOverride w:val="1"/>
+    </w:lvlOverride>
+    <w:lvlOverride w:ilvl="1">
+      <w:startOverride w:val="2"/>
+    </w:lvlOverride>
+    <w:lvlOverride w:ilvl="2">
+      <w:startOverride w:val="1"/>
+    </w:lvlOverride>
+    <w:lvlOverride w:ilvl="3">
+      <w:startOverride w:val="1"/>
+    </w:lvlOverride>
+    <w:lvlOverride w:ilvl="4">
+      <w:startOverride w:val="1"/>
+    </w:lvlOverride>
+    <w:lvlOverride w:ilvl="5">
+      <w:startOverride w:val="1"/>
+    </w:lvlOverride>
+    <w:lvlOverride w:ilvl="6">
+      <w:startOverride w:val="1"/>
+    </w:lvlOverride>
+    <w:lvlOverride w:ilvl="7">
+      <w:startOverride w:val="1"/>
+    </w:lvlOverride>
+    <w:lvlOverride w:ilvl="8">
+      <w:startOverride w:val="1"/>
+    </w:lvlOverride>
+  </w:num>
+  <w:num w:numId="2" w16cid:durableId="1113091292">
+    <w:abstractNumId w:val="0"/>
+    <w:lvlOverride w:ilvl="0">
+      <w:startOverride w:val="1"/>
+    </w:lvlOverride>
+    <w:lvlOverride w:ilvl="1">
+      <w:startOverride w:val="1"/>
+    </w:lvlOverride>
+    <w:lvlOverride w:ilvl="2">
+      <w:startOverride w:val="1"/>
+    </w:lvlOverride>
+    <w:lvlOverride w:ilvl="3">
+      <w:startOverride w:val="1"/>
+    </w:lvlOverride>
+    <w:lvlOverride w:ilvl="4">
+      <w:startOverride w:val="1"/>
+    </w:lvlOverride>
+    <w:lvlOverride w:ilvl="5">
+      <w:startOverride w:val="1"/>
+    </w:lvlOverride>
+    <w:lvlOverride w:ilvl="6">
+      <w:startOverride w:val="1"/>
+    </w:lvlOverride>
+    <w:lvlOverride w:ilvl="7">
+      <w:startOverride w:val="1"/>
+    </w:lvlOverride>
+    <w:lvlOverride w:ilvl="8">
+      <w:startOverride w:val="1"/>
+    </w:lvlOverride>
+  </w:num>
+</w:numbering>
 </file>
 
 <file path=word/styles.xml><?xml version="1.0" encoding="utf-8"?>
@@ -720,7 +1623,6 @@
   <w:style w:type="character" w:default="1" w:styleId="DefaultParagraphFont">
     <w:name w:val="Default Paragraph Font"/>
     <w:uiPriority w:val="1"/>
-    <w:semiHidden/>
     <w:unhideWhenUsed/>
   </w:style>
   <w:style w:type="table" w:default="1" w:styleId="TableNormal">
@@ -1332,23 +2234,6 @@
 </file>
 
 <file path=customXml/item1.xml><?xml version="1.0" encoding="utf-8"?>
-<p:properties xmlns:p="http://schemas.microsoft.com/office/2006/metadata/properties" xmlns:xsi="http://www.w3.org/2001/XMLSchema-instance" xmlns:pc="http://schemas.microsoft.com/office/infopath/2007/PartnerControls">
-  <documentManagement>
-    <_activity xmlns="b2b77779-cde6-4ab5-ae94-1bd56036ccc7" xsi:nil="true"/>
-  </documentManagement>
-</p:properties>
-</file>
-
-<file path=customXml/item2.xml><?xml version="1.0" encoding="utf-8"?>
-<?mso-contentType ?>
-<FormTemplates xmlns="http://schemas.microsoft.com/sharepoint/v3/contenttype/forms">
-  <Display>DocumentLibraryForm</Display>
-  <Edit>DocumentLibraryForm</Edit>
-  <New>DocumentLibraryForm</New>
-</FormTemplates>
-</file>
-
-<file path=customXml/item3.xml><?xml version="1.0" encoding="utf-8"?>
 <ct:contentTypeSchema xmlns:ct="http://schemas.microsoft.com/office/2006/metadata/contentType" xmlns:ma="http://schemas.microsoft.com/office/2006/metadata/properties/metaAttributes" ct:_="" ma:_="" ma:contentTypeName="Document" ma:contentTypeID="0x0101001E5E3CF4696D0A4D88D220E8BFBC34A3" ma:contentTypeVersion="6" ma:contentTypeDescription="Create a new document." ma:contentTypeScope="" ma:versionID="11e21aeba3747bb80da1d3f43748d4ab">
   <xsd:schema xmlns:xsd="http://www.w3.org/2001/XMLSchema" xmlns:xs="http://www.w3.org/2001/XMLSchema" xmlns:p="http://schemas.microsoft.com/office/2006/metadata/properties" xmlns:ns3="b2b77779-cde6-4ab5-ae94-1bd56036ccc7" targetNamespace="http://schemas.microsoft.com/office/2006/metadata/properties" ma:root="true" ma:fieldsID="ea2a927daf961e93bdee2a46f5f44b3c" ns3:_="">
     <xsd:import namespace="b2b77779-cde6-4ab5-ae94-1bd56036ccc7"/>
@@ -1504,25 +2389,24 @@
 </ct:contentTypeSchema>
 </file>
 
-<file path=customXml/itemProps1.xml><?xml version="1.0" encoding="utf-8"?>
-<ds:datastoreItem xmlns:ds="http://schemas.openxmlformats.org/officeDocument/2006/customXml" ds:itemID="{6AA88270-76BA-4509-A147-43C6F8F149C1}">
-  <ds:schemaRefs>
-    <ds:schemaRef ds:uri="http://schemas.microsoft.com/office/2006/metadata/properties"/>
-    <ds:schemaRef ds:uri="http://schemas.microsoft.com/office/infopath/2007/PartnerControls"/>
-    <ds:schemaRef ds:uri="b2b77779-cde6-4ab5-ae94-1bd56036ccc7"/>
-  </ds:schemaRefs>
-</ds:datastoreItem>
+<file path=customXml/item2.xml><?xml version="1.0" encoding="utf-8"?>
+<?mso-contentType ?>
+<FormTemplates xmlns="http://schemas.microsoft.com/sharepoint/v3/contenttype/forms">
+  <Display>DocumentLibraryForm</Display>
+  <Edit>DocumentLibraryForm</Edit>
+  <New>DocumentLibraryForm</New>
+</FormTemplates>
 </file>
 
-<file path=customXml/itemProps2.xml><?xml version="1.0" encoding="utf-8"?>
-<ds:datastoreItem xmlns:ds="http://schemas.openxmlformats.org/officeDocument/2006/customXml" ds:itemID="{4C7D51D5-356B-4573-8779-8C1B1F996988}">
-  <ds:schemaRefs>
-    <ds:schemaRef ds:uri="http://schemas.microsoft.com/sharepoint/v3/contenttype/forms"/>
-  </ds:schemaRefs>
-</ds:datastoreItem>
+<file path=customXml/item3.xml><?xml version="1.0" encoding="utf-8"?>
+<p:properties xmlns:p="http://schemas.microsoft.com/office/2006/metadata/properties" xmlns:xsi="http://www.w3.org/2001/XMLSchema-instance" xmlns:pc="http://schemas.microsoft.com/office/infopath/2007/PartnerControls">
+  <documentManagement>
+    <_activity xmlns="b2b77779-cde6-4ab5-ae94-1bd56036ccc7" xsi:nil="true"/>
+  </documentManagement>
+</p:properties>
 </file>
 
-<file path=customXml/itemProps3.xml><?xml version="1.0" encoding="utf-8"?>
+<file path=customXml/itemProps1.xml><?xml version="1.0" encoding="utf-8"?>
 <ds:datastoreItem xmlns:ds="http://schemas.openxmlformats.org/officeDocument/2006/customXml" ds:itemID="{62CFBD1F-BBDF-44C6-AE55-B4BBBD4F8F52}">
   <ds:schemaRefs>
     <ds:schemaRef ds:uri="http://schemas.microsoft.com/office/2006/metadata/contentType"/>
@@ -1538,4 +2422,22 @@
     <ds:schemaRef ds:uri="http://schemas.microsoft.com/internal/obd"/>
   </ds:schemaRefs>
 </ds:datastoreItem>
+</file>
+
+<file path=customXml/itemProps2.xml><?xml version="1.0" encoding="utf-8"?>
+<ds:datastoreItem xmlns:ds="http://schemas.openxmlformats.org/officeDocument/2006/customXml" ds:itemID="{4C7D51D5-356B-4573-8779-8C1B1F996988}">
+  <ds:schemaRefs>
+    <ds:schemaRef ds:uri="http://schemas.microsoft.com/sharepoint/v3/contenttype/forms"/>
+  </ds:schemaRefs>
+</ds:datastoreItem>
+</file>
+
+<file path=customXml/itemProps3.xml><?xml version="1.0" encoding="utf-8"?>
+<ds:datastoreItem xmlns:ds="http://schemas.openxmlformats.org/officeDocument/2006/customXml" ds:itemID="{6AA88270-76BA-4509-A147-43C6F8F149C1}">
+  <ds:schemaRefs>
+    <ds:schemaRef ds:uri="http://schemas.microsoft.com/office/2006/metadata/properties"/>
+    <ds:schemaRef ds:uri="http://schemas.microsoft.com/office/infopath/2007/PartnerControls"/>
+    <ds:schemaRef ds:uri="b2b77779-cde6-4ab5-ae94-1bd56036ccc7"/>
+  </ds:schemaRefs>
+</ds:datastoreItem>
 </file>
</xml_diff>

<commit_message>
hourly implemented and refactorise
</commit_message>
<xml_diff>
--- a/Sustainable Computing Report Tianwei Lu.docx
+++ b/Sustainable Computing Report Tianwei Lu.docx
@@ -167,77 +167,49 @@
         <w:rPr>
           <w:rFonts w:eastAsia="DengXian" w:cs="Times New Roman"/>
         </w:rPr>
-        <w:t>The system performance optimization techniques proposed are:</w:t>
-      </w:r>
-    </w:p>
-    <w:p>
-      <w:pPr>
-        <w:spacing w:line="276" w:lineRule="auto"/>
-        <w:rPr>
-          <w:rFonts w:eastAsia="DengXian" w:cs="Times New Roman"/>
-        </w:rPr>
-      </w:pPr>
-      <w:r>
-        <w:rPr>
-          <w:rFonts w:eastAsia="DengXian" w:cs="Times New Roman"/>
-        </w:rPr>
-        <w:t>Operating on segments of data, so starting at 2014 for both methods.</w:t>
-      </w:r>
-    </w:p>
-    <w:p>
-      <w:pPr>
-        <w:spacing w:line="276" w:lineRule="auto"/>
-        <w:rPr>
-          <w:rFonts w:eastAsia="DengXian" w:cs="Times New Roman"/>
-        </w:rPr>
-      </w:pPr>
-      <w:r>
-        <w:rPr>
-          <w:rFonts w:eastAsia="DengXian" w:cs="Times New Roman"/>
-        </w:rPr>
-        <w:t>Caching</w:t>
-      </w:r>
-    </w:p>
-    <w:p>
-      <w:pPr>
-        <w:spacing w:line="276" w:lineRule="auto"/>
-        <w:rPr>
-          <w:rFonts w:eastAsia="DengXian" w:cs="Times New Roman"/>
-        </w:rPr>
-      </w:pPr>
-      <w:r>
-        <w:rPr>
-          <w:rFonts w:eastAsia="DengXian" w:cs="Times New Roman"/>
-        </w:rPr>
-        <w:t>Improve bottlenecks</w:t>
-      </w:r>
-    </w:p>
-    <w:p>
-      <w:pPr>
-        <w:spacing w:line="276" w:lineRule="auto"/>
-        <w:rPr>
-          <w:rFonts w:eastAsia="DengXian" w:cs="Times New Roman"/>
-        </w:rPr>
-      </w:pPr>
-      <w:r>
-        <w:rPr>
-          <w:rFonts w:eastAsia="DengXian" w:cs="Times New Roman"/>
-        </w:rPr>
-        <w:t>The LibreHardwareMonitor toolset is used for power measurement.</w:t>
-      </w:r>
-    </w:p>
-    <w:p>
-      <w:pPr>
-        <w:spacing w:line="276" w:lineRule="auto"/>
-        <w:rPr>
-          <w:rFonts w:eastAsia="DengXian" w:cs="Times New Roman"/>
-        </w:rPr>
-      </w:pPr>
-      <w:r>
-        <w:rPr>
-          <w:rFonts w:eastAsia="DengXian" w:cs="Times New Roman"/>
-        </w:rPr>
-        <w:t>Carbon intensity (CI) data set is taken from the national energy system operator CI API.</w:t>
+        <w:t>The system performance optimization techniques proposed are</w:t>
+      </w:r>
+      <w:r>
+        <w:rPr>
+          <w:rFonts w:eastAsia="DengXian" w:cs="Times New Roman"/>
+        </w:rPr>
+        <w:t xml:space="preserve"> o</w:t>
+      </w:r>
+      <w:r>
+        <w:rPr>
+          <w:rFonts w:eastAsia="DengXian" w:cs="Times New Roman"/>
+        </w:rPr>
+        <w:t>perating on segments of data</w:t>
+      </w:r>
+      <w:r>
+        <w:rPr>
+          <w:rFonts w:eastAsia="DengXian" w:cs="Times New Roman"/>
+        </w:rPr>
+        <w:t>, c</w:t>
+      </w:r>
+      <w:r>
+        <w:rPr>
+          <w:rFonts w:eastAsia="DengXian" w:cs="Times New Roman"/>
+        </w:rPr>
+        <w:t>aching</w:t>
+      </w:r>
+      <w:r>
+        <w:rPr>
+          <w:rFonts w:eastAsia="DengXian" w:cs="Times New Roman"/>
+        </w:rPr>
+        <w:t>, i</w:t>
+      </w:r>
+      <w:r>
+        <w:rPr>
+          <w:rFonts w:eastAsia="DengXian" w:cs="Times New Roman"/>
+        </w:rPr>
+        <w:t>mprove bottlenecks</w:t>
+      </w:r>
+      <w:r>
+        <w:rPr>
+          <w:rFonts w:eastAsia="DengXian" w:cs="Times New Roman"/>
+        </w:rPr>
+        <w:t>.</w:t>
       </w:r>
     </w:p>
     <w:p>
@@ -264,7 +236,7 @@
           <w:sz w:val="32"/>
           <w:szCs w:val="32"/>
         </w:rPr>
-        <w:t xml:space="preserve"> Procedure</w:t>
+        <w:t>Procedure</w:t>
       </w:r>
     </w:p>
     <w:p>
@@ -283,34 +255,6 @@
           <w:bCs/>
         </w:rPr>
         <w:t>Setup</w:t>
-      </w:r>
-    </w:p>
-    <w:p>
-      <w:pPr>
-        <w:spacing w:line="276" w:lineRule="auto"/>
-        <w:rPr>
-          <w:rFonts w:eastAsia="DengXian" w:cs="Times New Roman"/>
-        </w:rPr>
-      </w:pPr>
-      <w:r>
-        <w:rPr>
-          <w:rFonts w:eastAsia="DengXian" w:cs="Times New Roman"/>
-        </w:rPr>
-        <w:t>Visual studio code is used with copilot activated for the workplace</w:t>
-      </w:r>
-    </w:p>
-    <w:p>
-      <w:pPr>
-        <w:spacing w:line="276" w:lineRule="auto"/>
-        <w:rPr>
-          <w:rFonts w:eastAsia="DengXian" w:cs="Times New Roman"/>
-        </w:rPr>
-      </w:pPr>
-      <w:r>
-        <w:rPr>
-          <w:rFonts w:eastAsia="DengXian" w:cs="Times New Roman"/>
-        </w:rPr>
-        <w:t>The CI dataset from canvas is downloaded</w:t>
       </w:r>
     </w:p>
     <w:p>
@@ -348,7 +292,6 @@
         </w:rPr>
         <w:t xml:space="preserve"> is created to bypass the 1 second lower limit for logging interval, this is tested and power outputs are logical and logged at 100 </w:t>
       </w:r>
-      <w:proofErr w:type="spellStart"/>
       <w:r>
         <w:rPr>
           <w:rFonts w:eastAsia="DengXian" w:cs="Times New Roman"/>
@@ -359,14 +302,7 @@
         <w:rPr>
           <w:rFonts w:eastAsia="DengXian" w:cs="Times New Roman"/>
         </w:rPr>
-        <w:t>s</w:t>
-      </w:r>
-      <w:proofErr w:type="spellEnd"/>
-      <w:r>
-        <w:rPr>
-          <w:rFonts w:eastAsia="DengXian" w:cs="Times New Roman"/>
-        </w:rPr>
-        <w:t xml:space="preserve"> intervals. This will be implemented as a function to be called alongside the main scripts.</w:t>
+        <w:t>s intervals. This will be implemented as a function to be called alongside the main scripts.</w:t>
       </w:r>
     </w:p>
     <w:p>
@@ -398,14 +334,7 @@
         <w:rPr>
           <w:rFonts w:eastAsia="DengXian" w:cs="Times New Roman"/>
         </w:rPr>
-        <w:t xml:space="preserve">Some visualisations are conducted and fitting a linear and an exponential decay curve are conducted, which indicate poor results, expected as the visualisations indicate non-linearities </w:t>
-      </w:r>
-      <w:r>
-        <w:rPr>
-          <w:rFonts w:eastAsia="DengXian" w:cs="Times New Roman"/>
-        </w:rPr>
-        <w:lastRenderedPageBreak/>
-        <w:t>in the dataset. (I have used copilot here to check some syntaxes and used its autofill functions).</w:t>
+        <w:t>Some visualisations are conducted and fitting a linear and an exponential decay curve are conducted, which indicate poor results, expected as the visualisations indicate non-linearities in the dataset. (I have used copilot here to check some syntaxes and used its autofill functions).</w:t>
       </w:r>
     </w:p>
     <w:p>
@@ -453,23 +382,13 @@
         </w:rPr>
         <w:t xml:space="preserve">We can start off by using the pre-built function </w:t>
       </w:r>
-      <w:proofErr w:type="gramStart"/>
       <w:r>
         <w:rPr>
           <w:rFonts w:eastAsia="DengXian" w:cs="Times New Roman"/>
           <w:i/>
           <w:iCs/>
         </w:rPr>
-        <w:t>fit(</w:t>
-      </w:r>
-      <w:proofErr w:type="gramEnd"/>
-      <w:r>
-        <w:rPr>
-          <w:rFonts w:eastAsia="DengXian" w:cs="Times New Roman"/>
-          <w:i/>
-          <w:iCs/>
-        </w:rPr>
-        <w:t>)</w:t>
+        <w:t>fit()</w:t>
       </w:r>
       <w:r>
         <w:rPr>
@@ -505,6 +424,7 @@
           <w:b/>
           <w:bCs/>
         </w:rPr>
+        <w:lastRenderedPageBreak/>
         <w:t xml:space="preserve">Monthly </w:t>
       </w:r>
       <w:r>
@@ -571,56 +491,89 @@
           <w:rFonts w:eastAsia="DengXian" w:cs="Times New Roman"/>
         </w:rPr>
       </w:pPr>
-      <m:oMathPara>
-        <m:oMath>
-          <m:r>
-            <w:rPr>
-              <w:rFonts w:ascii="Cambria Math" w:eastAsia="DengXian" w:hAnsi="Cambria Math" w:cs="Times New Roman"/>
-            </w:rPr>
-            <m:t>CI(t-1), CI(t-2), CI(t-3), CI(t-6), CI(t-12);</m:t>
-          </m:r>
-        </m:oMath>
-      </m:oMathPara>
-    </w:p>
-    <w:p>
-      <w:pPr>
-        <w:spacing w:line="276" w:lineRule="auto"/>
-        <w:rPr>
-          <w:rFonts w:eastAsia="DengXian" w:cs="Times New Roman"/>
-          <w:lang w:val="es-ES"/>
-        </w:rPr>
-      </w:pPr>
-      <m:oMathPara>
-        <m:oMath>
-          <m:r>
-            <w:rPr>
-              <w:rFonts w:ascii="Cambria Math" w:eastAsia="DengXian" w:hAnsi="Cambria Math" w:cs="Times New Roman"/>
-              <w:lang w:val="es-ES"/>
-            </w:rPr>
-            <m:t>MA(3), MA(6), MA(12)</m:t>
-          </m:r>
-        </m:oMath>
-      </m:oMathPara>
-    </w:p>
-    <w:p>
-      <w:pPr>
-        <w:spacing w:line="276" w:lineRule="auto"/>
-        <w:rPr>
-          <w:rFonts w:eastAsia="DengXian" w:cs="Times New Roman"/>
-          <w:lang w:val="es-ES"/>
-        </w:rPr>
-      </w:pPr>
-      <m:oMathPara>
-        <m:oMath>
-          <m:r>
-            <w:rPr>
-              <w:rFonts w:ascii="Cambria Math" w:eastAsia="DengXian" w:hAnsi="Cambria Math" w:cs="Times New Roman"/>
-              <w:lang w:val="es-ES"/>
-            </w:rPr>
-            <m:t>Month, year</m:t>
-          </m:r>
-        </m:oMath>
-      </m:oMathPara>
+      <m:oMath>
+        <m:r>
+          <w:rPr>
+            <w:rFonts w:ascii="Cambria Math" w:eastAsia="DengXian" w:hAnsi="Cambria Math" w:cs="Times New Roman"/>
+          </w:rPr>
+          <m:t>CI(t-1), CI(t-2), CI(t-3), CI(t-6), CI(t-12);</m:t>
+        </m:r>
+      </m:oMath>
+      <w:r>
+        <w:rPr>
+          <w:rFonts w:eastAsia="DengXian" w:cs="Times New Roman"/>
+        </w:rPr>
+        <w:t xml:space="preserve"> </w:t>
+      </w:r>
+      <m:oMath>
+        <m:r>
+          <w:rPr>
+            <w:rFonts w:ascii="Cambria Math" w:eastAsia="DengXian" w:hAnsi="Cambria Math" w:cs="Times New Roman"/>
+            <w:lang w:val="es-ES"/>
+          </w:rPr>
+          <m:t>MA</m:t>
+        </m:r>
+        <m:r>
+          <w:rPr>
+            <w:rFonts w:ascii="Cambria Math" w:eastAsia="DengXian" w:hAnsi="Cambria Math" w:cs="Times New Roman"/>
+          </w:rPr>
+          <m:t xml:space="preserve">(3), </m:t>
+        </m:r>
+        <m:r>
+          <w:rPr>
+            <w:rFonts w:ascii="Cambria Math" w:eastAsia="DengXian" w:hAnsi="Cambria Math" w:cs="Times New Roman"/>
+            <w:lang w:val="es-ES"/>
+          </w:rPr>
+          <m:t>MA</m:t>
+        </m:r>
+        <m:r>
+          <w:rPr>
+            <w:rFonts w:ascii="Cambria Math" w:eastAsia="DengXian" w:hAnsi="Cambria Math" w:cs="Times New Roman"/>
+          </w:rPr>
+          <m:t xml:space="preserve">(6), </m:t>
+        </m:r>
+        <m:r>
+          <w:rPr>
+            <w:rFonts w:ascii="Cambria Math" w:eastAsia="DengXian" w:hAnsi="Cambria Math" w:cs="Times New Roman"/>
+            <w:lang w:val="es-ES"/>
+          </w:rPr>
+          <m:t>MA</m:t>
+        </m:r>
+        <m:r>
+          <w:rPr>
+            <w:rFonts w:ascii="Cambria Math" w:eastAsia="DengXian" w:hAnsi="Cambria Math" w:cs="Times New Roman"/>
+          </w:rPr>
+          <m:t>(12)</m:t>
+        </m:r>
+      </m:oMath>
+      <w:r>
+        <w:rPr>
+          <w:rFonts w:eastAsia="DengXian" w:cs="Times New Roman"/>
+        </w:rPr>
+        <w:t xml:space="preserve">; </w:t>
+      </w:r>
+      <m:oMath>
+        <m:r>
+          <w:rPr>
+            <w:rFonts w:ascii="Cambria Math" w:eastAsia="DengXian" w:hAnsi="Cambria Math" w:cs="Times New Roman"/>
+            <w:lang w:val="es-ES"/>
+          </w:rPr>
+          <m:t>Mont</m:t>
+        </m:r>
+        <m:r>
+          <w:rPr>
+            <w:rFonts w:ascii="Cambria Math" w:eastAsia="DengXian" w:hAnsi="Cambria Math" w:cs="Times New Roman"/>
+          </w:rPr>
+          <m:t xml:space="preserve">h, </m:t>
+        </m:r>
+        <m:r>
+          <w:rPr>
+            <w:rFonts w:ascii="Cambria Math" w:eastAsia="DengXian" w:hAnsi="Cambria Math" w:cs="Times New Roman"/>
+            <w:lang w:val="es-ES"/>
+          </w:rPr>
+          <m:t>year</m:t>
+        </m:r>
+      </m:oMath>
     </w:p>
     <w:p>
       <w:pPr>
@@ -647,57 +600,19 @@
         <w:rPr>
           <w:rFonts w:eastAsia="DengXian" w:cs="Times New Roman"/>
         </w:rPr>
-        <w:t xml:space="preserve">64 </w:t>
-      </w:r>
-      <w:proofErr w:type="spellStart"/>
-      <w:r>
-        <w:rPr>
-          <w:rFonts w:eastAsia="DengXian" w:cs="Times New Roman"/>
-        </w:rPr>
-        <w:t>relu</w:t>
-      </w:r>
-      <w:proofErr w:type="spellEnd"/>
-      <w:r>
-        <w:rPr>
-          <w:rFonts w:eastAsia="DengXian" w:cs="Times New Roman"/>
-        </w:rPr>
-        <w:t xml:space="preserve"> activated </w:t>
-      </w:r>
-      <w:proofErr w:type="gramStart"/>
-      <w:r>
-        <w:rPr>
-          <w:rFonts w:eastAsia="DengXian" w:cs="Times New Roman"/>
-        </w:rPr>
-        <w:t>neurons;</w:t>
-      </w:r>
-      <w:proofErr w:type="gramEnd"/>
-    </w:p>
-    <w:p>
-      <w:pPr>
-        <w:spacing w:line="276" w:lineRule="auto"/>
-        <w:rPr>
-          <w:rFonts w:eastAsia="DengXian" w:cs="Times New Roman"/>
-        </w:rPr>
-      </w:pPr>
-      <w:r>
-        <w:rPr>
-          <w:rFonts w:eastAsia="DengXian" w:cs="Times New Roman"/>
-        </w:rPr>
-        <w:t xml:space="preserve">32 </w:t>
-      </w:r>
-      <w:proofErr w:type="spellStart"/>
-      <w:r>
-        <w:rPr>
-          <w:rFonts w:eastAsia="DengXian" w:cs="Times New Roman"/>
-        </w:rPr>
-        <w:t>relu</w:t>
-      </w:r>
-      <w:proofErr w:type="spellEnd"/>
-      <w:r>
-        <w:rPr>
-          <w:rFonts w:eastAsia="DengXian" w:cs="Times New Roman"/>
-        </w:rPr>
-        <w:t xml:space="preserve"> activated neurons</w:t>
+        <w:t>64 relu activated neurons;</w:t>
+      </w:r>
+      <w:r>
+        <w:rPr>
+          <w:rFonts w:eastAsia="DengXian" w:cs="Times New Roman"/>
+        </w:rPr>
+        <w:t xml:space="preserve"> </w:t>
+      </w:r>
+      <w:r>
+        <w:rPr>
+          <w:rFonts w:eastAsia="DengXian" w:cs="Times New Roman"/>
+        </w:rPr>
+        <w:t>32 relu activated neurons</w:t>
       </w:r>
     </w:p>
     <w:p>
@@ -713,24 +628,20 @@
         </w:rPr>
         <w:t>Output layer:</w:t>
       </w:r>
-    </w:p>
-    <w:p>
-      <w:pPr>
-        <w:spacing w:line="276" w:lineRule="auto"/>
-        <w:rPr>
-          <w:rFonts w:eastAsia="DengXian" w:cs="Times New Roman"/>
-        </w:rPr>
-      </w:pPr>
-      <m:oMathPara>
-        <m:oMath>
-          <m:r>
-            <w:rPr>
-              <w:rFonts w:ascii="Cambria Math" w:eastAsia="DengXian" w:hAnsi="Cambria Math" w:cs="Times New Roman"/>
-            </w:rPr>
-            <m:t>CI(t)</m:t>
-          </m:r>
-        </m:oMath>
-      </m:oMathPara>
+      <w:r>
+        <w:rPr>
+          <w:rFonts w:eastAsia="DengXian" w:cs="Times New Roman"/>
+        </w:rPr>
+        <w:t xml:space="preserve"> </w:t>
+      </w:r>
+      <m:oMath>
+        <m:r>
+          <w:rPr>
+            <w:rFonts w:ascii="Cambria Math" w:eastAsia="DengXian" w:hAnsi="Cambria Math" w:cs="Times New Roman"/>
+          </w:rPr>
+          <m:t>CI(t)</m:t>
+        </m:r>
+      </m:oMath>
     </w:p>
     <w:p>
       <w:pPr>
@@ -749,21 +660,19 @@
         <w:rPr>
           <w:rFonts w:eastAsia="DengXian" w:cs="Times New Roman"/>
         </w:rPr>
-        <w:t xml:space="preserve"> Adam, minimising the MSE for validation </w:t>
-      </w:r>
-      <w:proofErr w:type="spellStart"/>
-      <w:r>
-        <w:rPr>
-          <w:rFonts w:eastAsia="DengXian" w:cs="Times New Roman"/>
-        </w:rPr>
-        <w:t>datset</w:t>
-      </w:r>
-      <w:proofErr w:type="spellEnd"/>
-      <w:r>
-        <w:rPr>
-          <w:rFonts w:eastAsia="DengXian" w:cs="Times New Roman"/>
-        </w:rPr>
-        <w:t>.</w:t>
+        <w:t xml:space="preserve"> Adam, minimising the MSE for validation dat</w:t>
+      </w:r>
+      <w:r>
+        <w:rPr>
+          <w:rFonts w:eastAsia="DengXian" w:cs="Times New Roman"/>
+        </w:rPr>
+        <w:t>a</w:t>
+      </w:r>
+      <w:r>
+        <w:rPr>
+          <w:rFonts w:eastAsia="DengXian" w:cs="Times New Roman"/>
+        </w:rPr>
+        <w:t>set.</w:t>
       </w:r>
     </w:p>
     <w:p>
@@ -793,28 +702,24 @@
         </w:rPr>
         <w:t>Train: 2009 to 2023</w:t>
       </w:r>
-    </w:p>
-    <w:p>
-      <w:pPr>
-        <w:spacing w:line="276" w:lineRule="auto"/>
-        <w:rPr>
-          <w:rFonts w:eastAsia="DengXian" w:cs="Times New Roman"/>
-        </w:rPr>
-      </w:pPr>
+      <w:r>
+        <w:rPr>
+          <w:rFonts w:eastAsia="DengXian" w:cs="Times New Roman"/>
+        </w:rPr>
+        <w:t xml:space="preserve">; </w:t>
+      </w:r>
       <w:r>
         <w:rPr>
           <w:rFonts w:eastAsia="DengXian" w:cs="Times New Roman"/>
         </w:rPr>
         <w:t>Validation: 2023 to 2024</w:t>
       </w:r>
-    </w:p>
-    <w:p>
-      <w:pPr>
-        <w:spacing w:line="276" w:lineRule="auto"/>
-        <w:rPr>
-          <w:rFonts w:eastAsia="DengXian" w:cs="Times New Roman"/>
-        </w:rPr>
-      </w:pPr>
+      <w:r>
+        <w:rPr>
+          <w:rFonts w:eastAsia="DengXian" w:cs="Times New Roman"/>
+        </w:rPr>
+        <w:t xml:space="preserve">; </w:t>
+      </w:r>
       <w:r>
         <w:rPr>
           <w:rFonts w:eastAsia="DengXian" w:cs="Times New Roman"/>
@@ -827,139 +732,174 @@
         <w:spacing w:line="276" w:lineRule="auto"/>
         <w:rPr>
           <w:rFonts w:eastAsia="DengXian" w:cs="Times New Roman"/>
-        </w:rPr>
-      </w:pPr>
-    </w:p>
-    <w:p>
-      <w:pPr>
-        <w:spacing w:line="276" w:lineRule="auto"/>
-        <w:rPr>
-          <w:rFonts w:eastAsia="DengXian" w:cs="Times New Roman"/>
-        </w:rPr>
-      </w:pPr>
-      <w:r>
-        <w:rPr>
-          <w:rFonts w:eastAsia="DengXian" w:cs="Times New Roman"/>
-          <w:b/>
-          <w:bCs/>
-        </w:rPr>
-        <w:t>Improvements to the monthly SARIMA model</w:t>
-      </w:r>
-    </w:p>
-    <w:p>
-      <w:pPr>
-        <w:spacing w:line="276" w:lineRule="auto"/>
-        <w:rPr>
-          <w:rFonts w:eastAsia="DengXian" w:cs="Times New Roman"/>
-        </w:rPr>
-      </w:pPr>
-      <w:r>
-        <w:rPr>
-          <w:rFonts w:eastAsia="DengXian" w:cs="Times New Roman"/>
-        </w:rPr>
-        <w:t>Starting with an ADF test to find the differencing order d for time series data.</w:t>
-      </w:r>
-    </w:p>
-    <w:p>
-      <w:pPr>
-        <w:spacing w:line="276" w:lineRule="auto"/>
-        <w:rPr>
-          <w:rFonts w:eastAsia="DengXian" w:cs="Times New Roman"/>
-        </w:rPr>
-      </w:pPr>
-      <w:r>
-        <w:rPr>
-          <w:rFonts w:eastAsia="DengXian" w:cs="Times New Roman"/>
-        </w:rPr>
-        <w:t>[</w:t>
-      </w:r>
-      <w:proofErr w:type="spellStart"/>
-      <w:r>
-        <w:rPr>
-          <w:rFonts w:eastAsia="DengXian" w:cs="Times New Roman"/>
-        </w:rPr>
-        <w:t>todo</w:t>
-      </w:r>
-      <w:proofErr w:type="spellEnd"/>
-      <w:r>
-        <w:rPr>
-          <w:rFonts w:eastAsia="DengXian" w:cs="Times New Roman"/>
-        </w:rPr>
-        <w:t>] explain the ADF test logic and significance of d</w:t>
-      </w:r>
-    </w:p>
-    <w:p>
-      <w:pPr>
-        <w:spacing w:line="276" w:lineRule="auto"/>
-        <w:rPr>
-          <w:rFonts w:eastAsia="DengXian" w:cs="Times New Roman"/>
-        </w:rPr>
-      </w:pPr>
-      <w:r>
-        <w:rPr>
-          <w:rFonts w:eastAsia="DengXian" w:cs="Times New Roman"/>
-        </w:rPr>
-        <w:t>Where we find d = 1</w:t>
-      </w:r>
-    </w:p>
-    <w:p>
-      <w:pPr>
-        <w:spacing w:line="276" w:lineRule="auto"/>
-        <w:rPr>
-          <w:rFonts w:eastAsia="DengXian" w:cs="Times New Roman"/>
-        </w:rPr>
-      </w:pPr>
-      <w:r>
-        <w:rPr>
-          <w:rFonts w:eastAsia="DengXian" w:cs="Times New Roman"/>
-        </w:rPr>
-        <w:t xml:space="preserve">Then we can expect a seasonality of 6, corresponding to half a year. </w:t>
-      </w:r>
-    </w:p>
-    <w:p>
-      <w:pPr>
-        <w:spacing w:line="276" w:lineRule="auto"/>
-        <w:rPr>
-          <w:rFonts w:eastAsia="DengXian" w:cs="Times New Roman"/>
-        </w:rPr>
-      </w:pPr>
-      <w:r>
-        <w:rPr>
-          <w:rFonts w:eastAsia="DengXian" w:cs="Times New Roman"/>
-        </w:rPr>
-        <w:lastRenderedPageBreak/>
-        <w:t>From that, seeing from the clear sinusoidal shape of the graph, we can see D = 1</w:t>
-      </w:r>
-    </w:p>
-    <w:p>
-      <w:pPr>
-        <w:spacing w:line="276" w:lineRule="auto"/>
-        <w:rPr>
-          <w:rFonts w:eastAsia="DengXian" w:cs="Times New Roman"/>
-        </w:rPr>
-      </w:pPr>
-      <w:r>
-        <w:rPr>
-          <w:rFonts w:eastAsia="DengXian" w:cs="Times New Roman"/>
-        </w:rPr>
-        <w:t xml:space="preserve">Using the already stationary series, check its auto-correlation function and partial auto-correlation function </w:t>
-      </w:r>
-    </w:p>
-    <w:p>
-      <w:pPr>
-        <w:spacing w:line="276" w:lineRule="auto"/>
-        <w:rPr>
-          <w:rFonts w:eastAsia="DengXian" w:cs="Times New Roman"/>
-        </w:rPr>
-      </w:pPr>
-      <w:r>
-        <w:rPr>
-          <w:rFonts w:eastAsia="DengXian" w:cs="Times New Roman"/>
-          <w:b/>
-          <w:bCs/>
-        </w:rPr>
-        <w:t>Improvements to the monthly LSTM model</w:t>
-      </w:r>
+          <w:b/>
+          <w:bCs/>
+        </w:rPr>
+      </w:pPr>
+      <w:r>
+        <w:rPr>
+          <w:rFonts w:eastAsia="DengXian" w:cs="Times New Roman"/>
+          <w:b/>
+          <w:bCs/>
+        </w:rPr>
+        <w:t>Hourly SARIMAX model</w:t>
+      </w:r>
+    </w:p>
+    <w:p>
+      <w:pPr>
+        <w:spacing w:line="276" w:lineRule="auto"/>
+        <w:rPr>
+          <w:rFonts w:eastAsia="DengXian" w:cs="Times New Roman"/>
+        </w:rPr>
+      </w:pPr>
+      <w:r>
+        <w:rPr>
+          <w:rFonts w:eastAsia="DengXian" w:cs="Times New Roman"/>
+        </w:rPr>
+        <w:t xml:space="preserve">The seasonal parameters are </w:t>
+      </w:r>
+      <w:r>
+        <w:rPr>
+          <w:rFonts w:eastAsia="DengXian" w:cs="Times New Roman"/>
+        </w:rPr>
+        <w:t>adjusted,</w:t>
+      </w:r>
+      <w:r>
+        <w:rPr>
+          <w:rFonts w:eastAsia="DengXian" w:cs="Times New Roman"/>
+        </w:rPr>
+        <w:t xml:space="preserve"> and </w:t>
+      </w:r>
+      <w:r>
+        <w:rPr>
+          <w:rFonts w:eastAsia="DengXian" w:cs="Times New Roman"/>
+        </w:rPr>
+        <w:t>exogenous features are created corresponding to hours of the day and weekends.</w:t>
+      </w:r>
+    </w:p>
+    <w:p>
+      <w:pPr>
+        <w:spacing w:line="276" w:lineRule="auto"/>
+        <w:rPr>
+          <w:rFonts w:eastAsia="DengXian" w:cs="Times New Roman"/>
+          <w:b/>
+          <w:bCs/>
+        </w:rPr>
+      </w:pPr>
+      <w:r>
+        <w:rPr>
+          <w:rFonts w:eastAsia="DengXian" w:cs="Times New Roman"/>
+          <w:b/>
+          <w:bCs/>
+        </w:rPr>
+        <w:t>Hourly MLP model</w:t>
+      </w:r>
+    </w:p>
+    <w:p>
+      <w:pPr>
+        <w:spacing w:line="276" w:lineRule="auto"/>
+        <w:rPr>
+          <w:rFonts w:eastAsia="DengXian" w:cs="Times New Roman"/>
+        </w:rPr>
+      </w:pPr>
+      <w:r>
+        <w:rPr>
+          <w:rFonts w:eastAsia="DengXian" w:cs="Times New Roman"/>
+        </w:rPr>
+        <w:t>Using a similar MLP model,</w:t>
+      </w:r>
+    </w:p>
+    <w:p>
+      <w:pPr>
+        <w:spacing w:line="276" w:lineRule="auto"/>
+        <w:rPr>
+          <w:rFonts w:eastAsia="DengXian" w:cs="Times New Roman"/>
+        </w:rPr>
+      </w:pPr>
+      <w:r>
+        <w:rPr>
+          <w:rFonts w:eastAsia="DengXian" w:cs="Times New Roman"/>
+        </w:rPr>
+        <w:t>Input layer:</w:t>
+      </w:r>
+    </w:p>
+    <w:p>
+      <w:pPr>
+        <w:spacing w:line="276" w:lineRule="auto"/>
+        <w:rPr>
+          <w:rFonts w:eastAsia="DengXian" w:cs="Times New Roman"/>
+        </w:rPr>
+      </w:pPr>
+      <w:r>
+        <w:rPr>
+          <w:rFonts w:eastAsia="DengXian" w:cs="Times New Roman"/>
+        </w:rPr>
+        <w:t>CI()</w:t>
+      </w:r>
+    </w:p>
+    <w:p>
+      <w:pPr>
+        <w:spacing w:line="276" w:lineRule="auto"/>
+        <w:rPr>
+          <w:rFonts w:eastAsia="DengXian" w:cs="Times New Roman"/>
+          <w:b/>
+          <w:bCs/>
+        </w:rPr>
+      </w:pPr>
+      <w:r>
+        <w:rPr>
+          <w:rFonts w:eastAsia="DengXian" w:cs="Times New Roman"/>
+          <w:b/>
+          <w:bCs/>
+        </w:rPr>
+        <w:t>Improving cache usage</w:t>
+      </w:r>
+    </w:p>
+    <w:p>
+      <w:pPr>
+        <w:spacing w:line="276" w:lineRule="auto"/>
+        <w:rPr>
+          <w:rFonts w:eastAsia="DengXian" w:cs="Times New Roman"/>
+          <w:b/>
+          <w:bCs/>
+        </w:rPr>
+      </w:pPr>
+      <w:r>
+        <w:rPr>
+          <w:rFonts w:eastAsia="DengXian" w:cs="Times New Roman"/>
+          <w:b/>
+          <w:bCs/>
+        </w:rPr>
+        <w:t>Operating on smaller datasets:</w:t>
+      </w:r>
+    </w:p>
+    <w:p>
+      <w:pPr>
+        <w:spacing w:line="276" w:lineRule="auto"/>
+        <w:rPr>
+          <w:rFonts w:eastAsia="DengXian" w:cs="Times New Roman"/>
+          <w:b/>
+          <w:bCs/>
+        </w:rPr>
+      </w:pPr>
+      <w:r>
+        <w:rPr>
+          <w:rFonts w:eastAsia="DengXian" w:cs="Times New Roman"/>
+          <w:b/>
+          <w:bCs/>
+        </w:rPr>
+        <w:t>Improving bottlenecks</w:t>
+      </w:r>
+    </w:p>
+    <w:p>
+      <w:pPr>
+        <w:spacing w:line="276" w:lineRule="auto"/>
+        <w:rPr>
+          <w:rFonts w:eastAsia="DengXian" w:cs="Times New Roman"/>
+          <w:b/>
+          <w:bCs/>
+        </w:rPr>
+      </w:pPr>
     </w:p>
     <w:p>
       <w:pPr>
@@ -1069,47 +1009,37 @@
     </w:p>
     <w:p>
       <w:pPr>
-        <w:spacing w:line="276" w:lineRule="auto"/>
-        <w:rPr>
-          <w:rFonts w:eastAsia="DengXian" w:cs="Times New Roman"/>
-        </w:rPr>
-      </w:pPr>
-      <w:r>
-        <w:rPr>
-          <w:rFonts w:eastAsia="DengXian" w:cs="Times New Roman"/>
-        </w:rPr>
-        <w:t xml:space="preserve">During the visualisation process, </w:t>
-      </w:r>
-    </w:p>
-    <w:p>
-      <w:pPr>
-        <w:spacing w:line="276" w:lineRule="auto"/>
-        <w:rPr>
-          <w:rFonts w:eastAsia="DengXian" w:cs="Times New Roman"/>
-        </w:rPr>
-      </w:pPr>
-      <w:r>
-        <w:rPr>
-          <w:rFonts w:eastAsia="DengXian" w:cs="Times New Roman"/>
-        </w:rPr>
-        <w:t>The monthly SARIMAX model yielded the following:</w:t>
-      </w:r>
-    </w:p>
-    <w:p>
-      <w:pPr>
-        <w:spacing w:line="276" w:lineRule="auto"/>
-        <w:rPr>
-          <w:rFonts w:eastAsia="DengXian" w:cs="Times New Roman"/>
-        </w:rPr>
-      </w:pPr>
-      <w:r>
-        <w:rPr>
-          <w:rFonts w:eastAsia="DengXian" w:cs="Times New Roman"/>
+        <w:keepNext/>
+        <w:spacing w:line="276" w:lineRule="auto"/>
+        <w:rPr>
+          <w:b/>
+          <w:bCs/>
+        </w:rPr>
+      </w:pPr>
+      <w:r>
+        <w:rPr>
+          <w:b/>
+          <w:bCs/>
+        </w:rPr>
+        <w:lastRenderedPageBreak/>
+        <w:t>Monthly forecasts</w:t>
+      </w:r>
+    </w:p>
+    <w:p>
+      <w:pPr>
+        <w:keepNext/>
+        <w:spacing w:line="276" w:lineRule="auto"/>
+        <w:jc w:val="center"/>
+      </w:pPr>
+      <w:r>
+        <w:rPr>
+          <w:rFonts w:eastAsia="DengXian" w:cs="Times New Roman"/>
+          <w:noProof/>
         </w:rPr>
         <w:drawing>
-          <wp:inline distT="0" distB="0" distL="0" distR="0" wp14:anchorId="7FF1846D" wp14:editId="68292955">
-            <wp:extent cx="5731510" cy="3119755"/>
-            <wp:effectExtent l="0" t="0" r="2540" b="4445"/>
+          <wp:inline distT="0" distB="0" distL="0" distR="0" wp14:anchorId="7FF1846D" wp14:editId="07E4581F">
+            <wp:extent cx="4579315" cy="2492596"/>
+            <wp:effectExtent l="0" t="0" r="0" b="3175"/>
             <wp:docPr id="1738804490" name="Picture 1" descr="A graph showing the number of carbon&#10;&#10;AI-generated content may be incorrect."/>
             <wp:cNvGraphicFramePr>
               <a:graphicFrameLocks xmlns:a="http://schemas.openxmlformats.org/drawingml/2006/main" noChangeAspect="1"/>
@@ -1122,7 +1052,7 @@
                     <pic:cNvPicPr/>
                   </pic:nvPicPr>
                   <pic:blipFill>
-                    <a:blip r:embed="rId8"/>
+                    <a:blip r:embed="rId9"/>
                     <a:stretch>
                       <a:fillRect/>
                     </a:stretch>
@@ -1130,7 +1060,7 @@
                   <pic:spPr>
                     <a:xfrm>
                       <a:off x="0" y="0"/>
-                      <a:ext cx="5731510" cy="3119755"/>
+                      <a:ext cx="4585560" cy="2495995"/>
                     </a:xfrm>
                     <a:prstGeom prst="rect">
                       <a:avLst/>
@@ -1145,34 +1075,52 @@
     </w:p>
     <w:p>
       <w:pPr>
-        <w:spacing w:line="276" w:lineRule="auto"/>
-        <w:rPr>
-          <w:rFonts w:eastAsia="DengXian" w:cs="Times New Roman"/>
-        </w:rPr>
-      </w:pPr>
-      <w:r>
-        <w:rPr>
-          <w:rFonts w:eastAsia="DengXian" w:cs="Times New Roman"/>
-        </w:rPr>
-        <w:t>The monthly MLP model yielded the following results:</w:t>
-      </w:r>
-    </w:p>
-    <w:p>
-      <w:pPr>
-        <w:spacing w:line="276" w:lineRule="auto"/>
-        <w:rPr>
-          <w:rFonts w:eastAsia="DengXian" w:cs="Times New Roman"/>
-        </w:rPr>
-      </w:pPr>
-      <w:r>
-        <w:rPr>
-          <w:rFonts w:eastAsia="DengXian" w:cs="Times New Roman"/>
-        </w:rPr>
-        <w:lastRenderedPageBreak/>
+        <w:pStyle w:val="Caption"/>
+        <w:jc w:val="center"/>
+        <w:rPr>
+          <w:rFonts w:eastAsia="DengXian" w:cs="Times New Roman"/>
+        </w:rPr>
+      </w:pPr>
+      <w:r>
+        <w:t xml:space="preserve">Figure </w:t>
+      </w:r>
+      <w:r>
+        <w:fldChar w:fldCharType="begin"/>
+      </w:r>
+      <w:r>
+        <w:instrText xml:space="preserve"> SEQ Figure \* ARABIC </w:instrText>
+      </w:r>
+      <w:r>
+        <w:fldChar w:fldCharType="separate"/>
+      </w:r>
+      <w:r>
+        <w:rPr>
+          <w:noProof/>
+        </w:rPr>
+        <w:t>1</w:t>
+      </w:r>
+      <w:r>
+        <w:fldChar w:fldCharType="end"/>
+      </w:r>
+      <w:r>
+        <w:t xml:space="preserve"> Monthly SARIMA model forecast (no optimization)</w:t>
+      </w:r>
+    </w:p>
+    <w:p>
+      <w:pPr>
+        <w:keepNext/>
+        <w:spacing w:line="276" w:lineRule="auto"/>
+        <w:jc w:val="center"/>
+      </w:pPr>
+      <w:r>
+        <w:rPr>
+          <w:rFonts w:eastAsia="DengXian" w:cs="Times New Roman"/>
+          <w:noProof/>
+        </w:rPr>
         <w:drawing>
-          <wp:inline distT="0" distB="0" distL="0" distR="0" wp14:anchorId="2E420F90" wp14:editId="17BE1171">
-            <wp:extent cx="5731510" cy="2847340"/>
-            <wp:effectExtent l="0" t="0" r="2540" b="0"/>
+          <wp:inline distT="0" distB="0" distL="0" distR="0" wp14:anchorId="2E420F90" wp14:editId="76125E34">
+            <wp:extent cx="5252313" cy="2609282"/>
+            <wp:effectExtent l="0" t="0" r="5715" b="635"/>
             <wp:docPr id="1218895897" name="Picture 1" descr="A graph showing a line&#10;&#10;AI-generated content may be incorrect."/>
             <wp:cNvGraphicFramePr>
               <a:graphicFrameLocks xmlns:a="http://schemas.openxmlformats.org/drawingml/2006/main" noChangeAspect="1"/>
@@ -1185,7 +1133,7 @@
                     <pic:cNvPicPr/>
                   </pic:nvPicPr>
                   <pic:blipFill>
-                    <a:blip r:embed="rId9"/>
+                    <a:blip r:embed="rId10"/>
                     <a:stretch>
                       <a:fillRect/>
                     </a:stretch>
@@ -1193,7 +1141,7 @@
                   <pic:spPr>
                     <a:xfrm>
                       <a:off x="0" y="0"/>
-                      <a:ext cx="5731510" cy="2847340"/>
+                      <a:ext cx="5290176" cy="2628092"/>
                     </a:xfrm>
                     <a:prstGeom prst="rect">
                       <a:avLst/>
@@ -1208,6 +1156,668 @@
     </w:p>
     <w:p>
       <w:pPr>
+        <w:pStyle w:val="Caption"/>
+        <w:jc w:val="center"/>
+      </w:pPr>
+      <w:r>
+        <w:t xml:space="preserve">Figure </w:t>
+      </w:r>
+      <w:r>
+        <w:fldChar w:fldCharType="begin"/>
+      </w:r>
+      <w:r>
+        <w:instrText xml:space="preserve"> SEQ Figure \* ARABIC </w:instrText>
+      </w:r>
+      <w:r>
+        <w:fldChar w:fldCharType="separate"/>
+      </w:r>
+      <w:r>
+        <w:rPr>
+          <w:noProof/>
+        </w:rPr>
+        <w:t>2</w:t>
+      </w:r>
+      <w:r>
+        <w:fldChar w:fldCharType="end"/>
+      </w:r>
+      <w:r>
+        <w:t xml:space="preserve"> Monthly MLP model forecast (no optimization)</w:t>
+      </w:r>
+    </w:p>
+    <w:tbl>
+      <w:tblPr>
+        <w:tblStyle w:val="TableGrid"/>
+        <w:tblW w:w="0" w:type="auto"/>
+        <w:tblLook w:val="04A0" w:firstRow="1" w:lastRow="0" w:firstColumn="1" w:lastColumn="0" w:noHBand="0" w:noVBand="1"/>
+      </w:tblPr>
+      <w:tblGrid>
+        <w:gridCol w:w="2254"/>
+        <w:gridCol w:w="2254"/>
+        <w:gridCol w:w="2254"/>
+        <w:gridCol w:w="2254"/>
+      </w:tblGrid>
+      <w:tr>
+        <w:tc>
+          <w:tcPr>
+            <w:tcW w:w="2254" w:type="dxa"/>
+          </w:tcPr>
+          <w:p>
+            <w:pPr>
+              <w:rPr>
+                <w:b/>
+                <w:bCs/>
+              </w:rPr>
+            </w:pPr>
+          </w:p>
+        </w:tc>
+        <w:tc>
+          <w:tcPr>
+            <w:tcW w:w="2254" w:type="dxa"/>
+          </w:tcPr>
+          <w:p>
+            <w:pPr>
+              <w:rPr>
+                <w:b/>
+                <w:bCs/>
+              </w:rPr>
+            </w:pPr>
+            <w:r>
+              <w:rPr>
+                <w:b/>
+                <w:bCs/>
+              </w:rPr>
+              <w:t>MAE</w:t>
+            </w:r>
+          </w:p>
+        </w:tc>
+        <w:tc>
+          <w:tcPr>
+            <w:tcW w:w="2254" w:type="dxa"/>
+          </w:tcPr>
+          <w:p>
+            <w:pPr>
+              <w:rPr>
+                <w:b/>
+                <w:bCs/>
+              </w:rPr>
+            </w:pPr>
+            <w:r>
+              <w:rPr>
+                <w:b/>
+                <w:bCs/>
+              </w:rPr>
+              <w:t>R</w:t>
+            </w:r>
+            <w:r>
+              <w:rPr>
+                <w:b/>
+                <w:bCs/>
+              </w:rPr>
+              <w:t>MSE</w:t>
+            </w:r>
+          </w:p>
+        </w:tc>
+        <w:tc>
+          <w:tcPr>
+            <w:tcW w:w="2254" w:type="dxa"/>
+          </w:tcPr>
+          <w:p>
+            <w:pPr>
+              <w:rPr>
+                <w:b/>
+                <w:bCs/>
+              </w:rPr>
+            </w:pPr>
+            <w:r>
+              <w:rPr>
+                <w:b/>
+                <w:bCs/>
+              </w:rPr>
+              <w:t>Run time</w:t>
+            </w:r>
+          </w:p>
+        </w:tc>
+      </w:tr>
+      <w:tr>
+        <w:tc>
+          <w:tcPr>
+            <w:tcW w:w="2254" w:type="dxa"/>
+          </w:tcPr>
+          <w:p>
+            <w:pPr>
+              <w:rPr>
+                <w:b/>
+                <w:bCs/>
+              </w:rPr>
+            </w:pPr>
+            <w:r>
+              <w:rPr>
+                <w:b/>
+                <w:bCs/>
+              </w:rPr>
+              <w:t>SARIMA</w:t>
+            </w:r>
+          </w:p>
+        </w:tc>
+        <w:tc>
+          <w:tcPr>
+            <w:tcW w:w="2254" w:type="dxa"/>
+          </w:tcPr>
+          <w:p>
+            <w:r>
+              <w:t>19.20</w:t>
+            </w:r>
+          </w:p>
+        </w:tc>
+        <w:tc>
+          <w:tcPr>
+            <w:tcW w:w="2254" w:type="dxa"/>
+          </w:tcPr>
+          <w:p>
+            <w:r>
+              <w:t>22.16</w:t>
+            </w:r>
+          </w:p>
+        </w:tc>
+        <w:tc>
+          <w:tcPr>
+            <w:tcW w:w="2254" w:type="dxa"/>
+          </w:tcPr>
+          <w:p>
+            <w:r>
+              <w:t>1.2052</w:t>
+            </w:r>
+          </w:p>
+        </w:tc>
+      </w:tr>
+      <w:tr>
+        <w:tc>
+          <w:tcPr>
+            <w:tcW w:w="2254" w:type="dxa"/>
+          </w:tcPr>
+          <w:p>
+            <w:pPr>
+              <w:rPr>
+                <w:b/>
+                <w:bCs/>
+              </w:rPr>
+            </w:pPr>
+            <w:r>
+              <w:rPr>
+                <w:b/>
+                <w:bCs/>
+              </w:rPr>
+              <w:t>MLP</w:t>
+            </w:r>
+          </w:p>
+        </w:tc>
+        <w:tc>
+          <w:tcPr>
+            <w:tcW w:w="2254" w:type="dxa"/>
+          </w:tcPr>
+          <w:p>
+            <w:r>
+              <w:t>14.32</w:t>
+            </w:r>
+          </w:p>
+        </w:tc>
+        <w:tc>
+          <w:tcPr>
+            <w:tcW w:w="2254" w:type="dxa"/>
+          </w:tcPr>
+          <w:p>
+            <w:r>
+              <w:t>18.39</w:t>
+            </w:r>
+          </w:p>
+        </w:tc>
+        <w:tc>
+          <w:tcPr>
+            <w:tcW w:w="2254" w:type="dxa"/>
+          </w:tcPr>
+          <w:p>
+            <w:r>
+              <w:t>1.3908</w:t>
+            </w:r>
+          </w:p>
+        </w:tc>
+      </w:tr>
+    </w:tbl>
+    <w:p>
+      <w:pPr>
+        <w:rPr>
+          <w:b/>
+          <w:bCs/>
+        </w:rPr>
+      </w:pPr>
+    </w:p>
+    <w:p>
+      <w:r>
+        <w:t xml:space="preserve">Run time of SARIMA: </w:t>
+      </w:r>
+    </w:p>
+    <w:p>
+      <w:pPr>
+        <w:rPr>
+          <w:i/>
+          <w:iCs/>
+        </w:rPr>
+      </w:pPr>
+      <w:r>
+        <w:rPr>
+          <w:i/>
+          <w:iCs/>
+        </w:rPr>
+        <w:t>Data Processing: 0.7143 seconds</w:t>
+      </w:r>
+    </w:p>
+    <w:p>
+      <w:pPr>
+        <w:rPr>
+          <w:i/>
+          <w:iCs/>
+        </w:rPr>
+      </w:pPr>
+      <w:r>
+        <w:rPr>
+          <w:i/>
+          <w:iCs/>
+        </w:rPr>
+        <w:t>Model Fitting: 0.3491 seconds</w:t>
+      </w:r>
+    </w:p>
+    <w:p>
+      <w:pPr>
+        <w:rPr>
+          <w:i/>
+          <w:iCs/>
+        </w:rPr>
+      </w:pPr>
+      <w:r>
+        <w:rPr>
+          <w:i/>
+          <w:iCs/>
+        </w:rPr>
+        <w:t>Forecasting and Plotting: 0.1417 seconds</w:t>
+      </w:r>
+    </w:p>
+    <w:p>
+      <w:pPr>
+        <w:rPr>
+          <w:i/>
+          <w:iCs/>
+        </w:rPr>
+      </w:pPr>
+      <w:r>
+        <w:rPr>
+          <w:i/>
+          <w:iCs/>
+        </w:rPr>
+        <w:t>Total Time: 1.2052 seconds</w:t>
+      </w:r>
+    </w:p>
+    <w:p>
+      <w:r>
+        <w:t xml:space="preserve">Run time of MLP: </w:t>
+      </w:r>
+    </w:p>
+    <w:p>
+      <w:pPr>
+        <w:rPr>
+          <w:i/>
+          <w:iCs/>
+        </w:rPr>
+      </w:pPr>
+      <w:r>
+        <w:rPr>
+          <w:i/>
+          <w:iCs/>
+        </w:rPr>
+        <w:lastRenderedPageBreak/>
+        <w:t>total execution time:  1.390765905380249</w:t>
+      </w:r>
+    </w:p>
+    <w:p>
+      <w:pPr>
+        <w:rPr>
+          <w:i/>
+          <w:iCs/>
+        </w:rPr>
+      </w:pPr>
+      <w:r>
+        <w:rPr>
+          <w:i/>
+          <w:iCs/>
+        </w:rPr>
+        <w:t>{'df import': 0.6929504871368408, 'create_features': 0.009124040603637695, 'data split': 0.005883216857910156, 'data scaling': 0.011176824569702148, 'mlp fit': 0.4712367057800293, 'mlp prediction': 0.006452322006225586, 'plot': 0.19394230842590332}</w:t>
+      </w:r>
+    </w:p>
+    <w:p>
+      <w:pPr>
+        <w:rPr>
+          <w:b/>
+          <w:bCs/>
+        </w:rPr>
+      </w:pPr>
+      <w:r>
+        <w:rPr>
+          <w:b/>
+          <w:bCs/>
+        </w:rPr>
+        <w:t>Hourly forecasts</w:t>
+      </w:r>
+    </w:p>
+    <w:p>
+      <w:pPr>
+        <w:rPr>
+          <w:b/>
+          <w:bCs/>
+        </w:rPr>
+      </w:pPr>
+      <w:r>
+        <w:rPr>
+          <w:b/>
+          <w:bCs/>
+        </w:rPr>
+        <w:drawing>
+          <wp:inline distT="0" distB="0" distL="0" distR="0" wp14:anchorId="3033F713" wp14:editId="1BA37FA2">
+            <wp:extent cx="5731510" cy="2800985"/>
+            <wp:effectExtent l="0" t="0" r="2540" b="0"/>
+            <wp:docPr id="1377894482" name="Picture 1" descr="A graph showing a red line&#10;&#10;AI-generated content may be incorrect."/>
+            <wp:cNvGraphicFramePr>
+              <a:graphicFrameLocks xmlns:a="http://schemas.openxmlformats.org/drawingml/2006/main" noChangeAspect="1"/>
+            </wp:cNvGraphicFramePr>
+            <a:graphic xmlns:a="http://schemas.openxmlformats.org/drawingml/2006/main">
+              <a:graphicData uri="http://schemas.openxmlformats.org/drawingml/2006/picture">
+                <pic:pic xmlns:pic="http://schemas.openxmlformats.org/drawingml/2006/picture">
+                  <pic:nvPicPr>
+                    <pic:cNvPr id="1377894482" name="Picture 1" descr="A graph showing a red line&#10;&#10;AI-generated content may be incorrect."/>
+                    <pic:cNvPicPr/>
+                  </pic:nvPicPr>
+                  <pic:blipFill>
+                    <a:blip r:embed="rId11"/>
+                    <a:stretch>
+                      <a:fillRect/>
+                    </a:stretch>
+                  </pic:blipFill>
+                  <pic:spPr>
+                    <a:xfrm>
+                      <a:off x="0" y="0"/>
+                      <a:ext cx="5731510" cy="2800985"/>
+                    </a:xfrm>
+                    <a:prstGeom prst="rect">
+                      <a:avLst/>
+                    </a:prstGeom>
+                  </pic:spPr>
+                </pic:pic>
+              </a:graphicData>
+            </a:graphic>
+          </wp:inline>
+        </w:drawing>
+      </w:r>
+    </w:p>
+    <w:p>
+      <w:pPr>
+        <w:rPr>
+          <w:b/>
+          <w:bCs/>
+        </w:rPr>
+      </w:pPr>
+      <w:r>
+        <w:rPr>
+          <w:b/>
+          <w:bCs/>
+        </w:rPr>
+        <w:drawing>
+          <wp:inline distT="0" distB="0" distL="0" distR="0" wp14:anchorId="6C70157B" wp14:editId="47D6B072">
+            <wp:extent cx="5731510" cy="2529840"/>
+            <wp:effectExtent l="0" t="0" r="2540" b="3810"/>
+            <wp:docPr id="1740916847" name="Picture 1" descr="A graph showing red lines&#10;&#10;AI-generated content may be incorrect."/>
+            <wp:cNvGraphicFramePr>
+              <a:graphicFrameLocks xmlns:a="http://schemas.openxmlformats.org/drawingml/2006/main" noChangeAspect="1"/>
+            </wp:cNvGraphicFramePr>
+            <a:graphic xmlns:a="http://schemas.openxmlformats.org/drawingml/2006/main">
+              <a:graphicData uri="http://schemas.openxmlformats.org/drawingml/2006/picture">
+                <pic:pic xmlns:pic="http://schemas.openxmlformats.org/drawingml/2006/picture">
+                  <pic:nvPicPr>
+                    <pic:cNvPr id="1740916847" name="Picture 1" descr="A graph showing red lines&#10;&#10;AI-generated content may be incorrect."/>
+                    <pic:cNvPicPr/>
+                  </pic:nvPicPr>
+                  <pic:blipFill>
+                    <a:blip r:embed="rId12"/>
+                    <a:stretch>
+                      <a:fillRect/>
+                    </a:stretch>
+                  </pic:blipFill>
+                  <pic:spPr>
+                    <a:xfrm>
+                      <a:off x="0" y="0"/>
+                      <a:ext cx="5731510" cy="2529840"/>
+                    </a:xfrm>
+                    <a:prstGeom prst="rect">
+                      <a:avLst/>
+                    </a:prstGeom>
+                  </pic:spPr>
+                </pic:pic>
+              </a:graphicData>
+            </a:graphic>
+          </wp:inline>
+        </w:drawing>
+      </w:r>
+    </w:p>
+    <w:p>
+      <w:pPr>
+        <w:rPr>
+          <w:b/>
+          <w:bCs/>
+        </w:rPr>
+      </w:pPr>
+    </w:p>
+    <w:tbl>
+      <w:tblPr>
+        <w:tblStyle w:val="TableGrid"/>
+        <w:tblW w:w="0" w:type="auto"/>
+        <w:tblLook w:val="04A0" w:firstRow="1" w:lastRow="0" w:firstColumn="1" w:lastColumn="0" w:noHBand="0" w:noVBand="1"/>
+      </w:tblPr>
+      <w:tblGrid>
+        <w:gridCol w:w="2254"/>
+        <w:gridCol w:w="2254"/>
+        <w:gridCol w:w="2254"/>
+        <w:gridCol w:w="2254"/>
+      </w:tblGrid>
+      <w:tr>
+        <w:tc>
+          <w:tcPr>
+            <w:tcW w:w="2254" w:type="dxa"/>
+          </w:tcPr>
+          <w:p>
+            <w:pPr>
+              <w:rPr>
+                <w:b/>
+                <w:bCs/>
+              </w:rPr>
+            </w:pPr>
+          </w:p>
+        </w:tc>
+        <w:tc>
+          <w:tcPr>
+            <w:tcW w:w="2254" w:type="dxa"/>
+          </w:tcPr>
+          <w:p>
+            <w:pPr>
+              <w:rPr>
+                <w:b/>
+                <w:bCs/>
+              </w:rPr>
+            </w:pPr>
+            <w:r>
+              <w:rPr>
+                <w:b/>
+                <w:bCs/>
+              </w:rPr>
+              <w:t>MAE</w:t>
+            </w:r>
+          </w:p>
+        </w:tc>
+        <w:tc>
+          <w:tcPr>
+            <w:tcW w:w="2254" w:type="dxa"/>
+          </w:tcPr>
+          <w:p>
+            <w:pPr>
+              <w:rPr>
+                <w:b/>
+                <w:bCs/>
+              </w:rPr>
+            </w:pPr>
+            <w:r>
+              <w:rPr>
+                <w:b/>
+                <w:bCs/>
+              </w:rPr>
+              <w:t>RMSE</w:t>
+            </w:r>
+          </w:p>
+        </w:tc>
+        <w:tc>
+          <w:tcPr>
+            <w:tcW w:w="2254" w:type="dxa"/>
+          </w:tcPr>
+          <w:p>
+            <w:pPr>
+              <w:rPr>
+                <w:b/>
+                <w:bCs/>
+              </w:rPr>
+            </w:pPr>
+            <w:r>
+              <w:rPr>
+                <w:b/>
+                <w:bCs/>
+              </w:rPr>
+              <w:t>Run time</w:t>
+            </w:r>
+          </w:p>
+        </w:tc>
+      </w:tr>
+      <w:tr>
+        <w:tc>
+          <w:tcPr>
+            <w:tcW w:w="2254" w:type="dxa"/>
+          </w:tcPr>
+          <w:p>
+            <w:pPr>
+              <w:rPr>
+                <w:b/>
+                <w:bCs/>
+              </w:rPr>
+            </w:pPr>
+            <w:r>
+              <w:rPr>
+                <w:b/>
+                <w:bCs/>
+              </w:rPr>
+              <w:t>SARIMA</w:t>
+            </w:r>
+          </w:p>
+        </w:tc>
+        <w:tc>
+          <w:tcPr>
+            <w:tcW w:w="2254" w:type="dxa"/>
+          </w:tcPr>
+          <w:p>
+            <w:r>
+              <w:t>54.24</w:t>
+            </w:r>
+          </w:p>
+        </w:tc>
+        <w:tc>
+          <w:tcPr>
+            <w:tcW w:w="2254" w:type="dxa"/>
+          </w:tcPr>
+          <w:p>
+            <w:r>
+              <w:t>65.98</w:t>
+            </w:r>
+          </w:p>
+        </w:tc>
+        <w:tc>
+          <w:tcPr>
+            <w:tcW w:w="2254" w:type="dxa"/>
+          </w:tcPr>
+          <w:p>
+            <w:pPr>
+              <w:rPr>
+                <w:b/>
+                <w:bCs/>
+              </w:rPr>
+            </w:pPr>
+          </w:p>
+        </w:tc>
+      </w:tr>
+      <w:tr>
+        <w:tc>
+          <w:tcPr>
+            <w:tcW w:w="2254" w:type="dxa"/>
+          </w:tcPr>
+          <w:p>
+            <w:pPr>
+              <w:rPr>
+                <w:b/>
+                <w:bCs/>
+              </w:rPr>
+            </w:pPr>
+            <w:r>
+              <w:rPr>
+                <w:b/>
+                <w:bCs/>
+              </w:rPr>
+              <w:t>MLP</w:t>
+            </w:r>
+          </w:p>
+        </w:tc>
+        <w:tc>
+          <w:tcPr>
+            <w:tcW w:w="2254" w:type="dxa"/>
+          </w:tcPr>
+          <w:p>
+            <w:r>
+              <w:t>6.07</w:t>
+            </w:r>
+          </w:p>
+        </w:tc>
+        <w:tc>
+          <w:tcPr>
+            <w:tcW w:w="2254" w:type="dxa"/>
+          </w:tcPr>
+          <w:p>
+            <w:r>
+              <w:t>6.39</w:t>
+            </w:r>
+          </w:p>
+        </w:tc>
+        <w:tc>
+          <w:tcPr>
+            <w:tcW w:w="2254" w:type="dxa"/>
+          </w:tcPr>
+          <w:p>
+            <w:r>
+              <w:t>64.2822</w:t>
+            </w:r>
+          </w:p>
+        </w:tc>
+      </w:tr>
+    </w:tbl>
+    <w:p>
+      <w:pPr>
+        <w:rPr>
+          <w:b/>
+          <w:bCs/>
+        </w:rPr>
+      </w:pPr>
+    </w:p>
+    <w:p>
+      <w:pPr>
         <w:numPr>
           <w:ilvl w:val="0"/>
           <w:numId w:val="2"/>
@@ -1257,6 +1867,7 @@
           <w:sz w:val="40"/>
           <w:szCs w:val="40"/>
         </w:rPr>
+        <w:lastRenderedPageBreak/>
         <w:t>Computer Hardware and Programs</w:t>
       </w:r>
     </w:p>
@@ -1283,21 +1894,7 @@
         <w:rPr>
           <w:rFonts w:eastAsia="DengXian" w:cs="Times New Roman"/>
         </w:rPr>
-        <w:t xml:space="preserve">12th Gen Intel(R) </w:t>
-      </w:r>
-      <w:proofErr w:type="gramStart"/>
-      <w:r>
-        <w:rPr>
-          <w:rFonts w:eastAsia="DengXian" w:cs="Times New Roman"/>
-        </w:rPr>
-        <w:t>Core(</w:t>
-      </w:r>
-      <w:proofErr w:type="gramEnd"/>
-      <w:r>
-        <w:rPr>
-          <w:rFonts w:eastAsia="DengXian" w:cs="Times New Roman"/>
-        </w:rPr>
-        <w:t>TM) i5-1235U (1.30 GHz)</w:t>
+        <w:t>12th Gen Intel(R) Core(TM) i5-1235U (1.30 GHz)</w:t>
       </w:r>
     </w:p>
     <w:p>
@@ -1374,7 +1971,7 @@
         <w:rPr>
           <w:rFonts w:eastAsia="DengXian" w:cs="Times New Roman"/>
         </w:rPr>
-        <w:t>IDE: visual studio code unless otherwise specified</w:t>
+        <w:t>IDE: visual studio code</w:t>
       </w:r>
     </w:p>
     <w:p>
@@ -2074,7 +2671,7 @@
   <w:style w:type="paragraph" w:default="1" w:styleId="Normal">
     <w:name w:val="Normal"/>
     <w:qFormat/>
-    <w:rsid w:val="00B8762A"/>
+    <w:rsid w:val="003B3E04"/>
     <w:rPr>
       <w:rFonts w:ascii="Times New Roman" w:hAnsi="Times New Roman"/>
     </w:rPr>
@@ -2270,7 +2867,6 @@
   <w:style w:type="character" w:default="1" w:styleId="DefaultParagraphFont">
     <w:name w:val="Default Paragraph Font"/>
     <w:uiPriority w:val="1"/>
-    <w:semiHidden/>
     <w:unhideWhenUsed/>
   </w:style>
   <w:style w:type="table" w:default="1" w:styleId="TableNormal">
@@ -2582,6 +3178,44 @@
       <w:color w:val="0F4761" w:themeColor="accent1" w:themeShade="BF"/>
       <w:spacing w:val="5"/>
     </w:rPr>
+  </w:style>
+  <w:style w:type="paragraph" w:styleId="Caption">
+    <w:name w:val="caption"/>
+    <w:basedOn w:val="Normal"/>
+    <w:next w:val="Normal"/>
+    <w:uiPriority w:val="35"/>
+    <w:unhideWhenUsed/>
+    <w:qFormat/>
+    <w:rsid w:val="003E205E"/>
+    <w:pPr>
+      <w:spacing w:after="200" w:line="240" w:lineRule="auto"/>
+    </w:pPr>
+    <w:rPr>
+      <w:i/>
+      <w:iCs/>
+      <w:color w:val="0E2841" w:themeColor="text2"/>
+      <w:sz w:val="18"/>
+      <w:szCs w:val="18"/>
+    </w:rPr>
+  </w:style>
+  <w:style w:type="table" w:styleId="TableGrid">
+    <w:name w:val="Table Grid"/>
+    <w:basedOn w:val="TableNormal"/>
+    <w:uiPriority w:val="39"/>
+    <w:rsid w:val="003E205E"/>
+    <w:pPr>
+      <w:spacing w:after="0" w:line="240" w:lineRule="auto"/>
+    </w:pPr>
+    <w:tblPr>
+      <w:tblBorders>
+        <w:top w:val="single" w:sz="4" w:space="0" w:color="auto"/>
+        <w:left w:val="single" w:sz="4" w:space="0" w:color="auto"/>
+        <w:bottom w:val="single" w:sz="4" w:space="0" w:color="auto"/>
+        <w:right w:val="single" w:sz="4" w:space="0" w:color="auto"/>
+        <w:insideH w:val="single" w:sz="4" w:space="0" w:color="auto"/>
+        <w:insideV w:val="single" w:sz="4" w:space="0" w:color="auto"/>
+      </w:tblBorders>
+    </w:tblPr>
   </w:style>
 </w:styles>
 </file>
@@ -3054,6 +3688,10 @@
 </ct:contentTypeSchema>
 </file>
 
+<file path=customXml/item4.xml><?xml version="1.0" encoding="utf-8"?>
+<b:Sources xmlns:b="http://schemas.openxmlformats.org/officeDocument/2006/bibliography" xmlns="http://schemas.openxmlformats.org/officeDocument/2006/bibliography" SelectedStyle="\APASixthEditionOfficeOnline.xsl" StyleName="APA" Version="6"/>
+</file>
+
 <file path=customXml/itemProps1.xml><?xml version="1.0" encoding="utf-8"?>
 <ds:datastoreItem xmlns:ds="http://schemas.openxmlformats.org/officeDocument/2006/customXml" ds:itemID="{6AA88270-76BA-4509-A147-43C6F8F149C1}">
   <ds:schemaRefs>
@@ -3088,4 +3726,12 @@
     <ds:schemaRef ds:uri="http://schemas.microsoft.com/internal/obd"/>
   </ds:schemaRefs>
 </ds:datastoreItem>
+</file>
+
+<file path=customXml/itemProps4.xml><?xml version="1.0" encoding="utf-8"?>
+<ds:datastoreItem xmlns:ds="http://schemas.openxmlformats.org/officeDocument/2006/customXml" ds:itemID="{0B0F0970-1F50-451F-928D-8EB91EC6BECB}">
+  <ds:schemaRefs>
+    <ds:schemaRef ds:uri="http://schemas.openxmlformats.org/officeDocument/2006/bibliography"/>
+  </ds:schemaRefs>
+</ds:datastoreItem>
 </file>
</xml_diff>